<commit_message>
added duy's review sheet
</commit_message>
<xml_diff>
--- a/Midterm Exam Preparation 2015 Jens.docx
+++ b/Midterm Exam Preparation 2015 Jens.docx
@@ -1,6 +1,6 @@
 
 <file path=word/document.xml><?xml version="1.0" encoding="utf-8"?>
-<w:document xmlns:wpc="http://schemas.microsoft.com/office/word/2010/wordprocessingCanvas" xmlns:mc="http://schemas.openxmlformats.org/markup-compatibility/2006" xmlns:o="urn:schemas-microsoft-com:office:office" xmlns:r="http://schemas.openxmlformats.org/officeDocument/2006/relationships" xmlns:m="http://schemas.openxmlformats.org/officeDocument/2006/math" xmlns:v="urn:schemas-microsoft-com:vml" xmlns:wp14="http://schemas.microsoft.com/office/word/2010/wordprocessingDrawing" xmlns:wp="http://schemas.openxmlformats.org/drawingml/2006/wordprocessingDrawing" xmlns:w10="urn:schemas-microsoft-com:office:word" xmlns:w="http://schemas.openxmlformats.org/wordprocessingml/2006/main" xmlns:w14="http://schemas.microsoft.com/office/word/2010/wordml" xmlns:wpg="http://schemas.microsoft.com/office/word/2010/wordprocessingGroup" xmlns:wpi="http://schemas.microsoft.com/office/word/2010/wordprocessingInk" xmlns:wne="http://schemas.microsoft.com/office/word/2006/wordml" xmlns:wps="http://schemas.microsoft.com/office/word/2010/wordprocessingShape" mc:Ignorable="w14 wp14">
+<w:document xmlns:wpc="http://schemas.microsoft.com/office/word/2010/wordprocessingCanvas" xmlns:mc="http://schemas.openxmlformats.org/markup-compatibility/2006" xmlns:o="urn:schemas-microsoft-com:office:office" xmlns:r="http://schemas.openxmlformats.org/officeDocument/2006/relationships" xmlns:m="http://schemas.openxmlformats.org/officeDocument/2006/math" xmlns:v="urn:schemas-microsoft-com:vml" xmlns:wp14="http://schemas.microsoft.com/office/word/2010/wordprocessingDrawing" xmlns:wp="http://schemas.openxmlformats.org/drawingml/2006/wordprocessingDrawing" xmlns:w10="urn:schemas-microsoft-com:office:word" xmlns:w="http://schemas.openxmlformats.org/wordprocessingml/2006/main" xmlns:w14="http://schemas.microsoft.com/office/word/2010/wordml" xmlns:w15="http://schemas.microsoft.com/office/word/2012/wordml" xmlns:wpg="http://schemas.microsoft.com/office/word/2010/wordprocessingGroup" xmlns:wpi="http://schemas.microsoft.com/office/word/2010/wordprocessingInk" xmlns:wne="http://schemas.microsoft.com/office/word/2006/wordml" xmlns:wps="http://schemas.microsoft.com/office/word/2010/wordprocessingShape" mc:Ignorable="w14 w15 wp14">
   <w:body>
     <w:p>
       <w:pPr>
@@ -209,6 +209,140 @@
     <w:p>
       <w:pPr>
         <w:pStyle w:val="BodyText"/>
+        <w:ind w:left="360"/>
+        <w:rPr>
+          <w:b w:val="0"/>
+          <w:sz w:val="22"/>
+          <w:szCs w:val="22"/>
+        </w:rPr>
+      </w:pPr>
+      <w:r>
+        <w:rPr>
+          <w:b w:val="0"/>
+          <w:sz w:val="22"/>
+          <w:szCs w:val="22"/>
+        </w:rPr>
+        <w:t>Administrative Management</w:t>
+      </w:r>
+    </w:p>
+    <w:p>
+      <w:pPr>
+        <w:pStyle w:val="BodyText"/>
+        <w:numPr>
+          <w:ilvl w:val="0"/>
+          <w:numId w:val="10"/>
+        </w:numPr>
+        <w:rPr>
+          <w:b w:val="0"/>
+          <w:sz w:val="22"/>
+          <w:szCs w:val="22"/>
+        </w:rPr>
+      </w:pPr>
+      <w:r>
+        <w:rPr>
+          <w:b w:val="0"/>
+          <w:sz w:val="22"/>
+          <w:szCs w:val="22"/>
+        </w:rPr>
+        <w:t>Keeps track of users</w:t>
+      </w:r>
+    </w:p>
+    <w:p>
+      <w:pPr>
+        <w:pStyle w:val="BodyText"/>
+        <w:numPr>
+          <w:ilvl w:val="0"/>
+          <w:numId w:val="10"/>
+        </w:numPr>
+        <w:rPr>
+          <w:b w:val="0"/>
+          <w:sz w:val="22"/>
+          <w:szCs w:val="22"/>
+        </w:rPr>
+      </w:pPr>
+      <w:r>
+        <w:rPr>
+          <w:b w:val="0"/>
+          <w:sz w:val="22"/>
+          <w:szCs w:val="22"/>
+        </w:rPr>
+        <w:t>Keeps track of performance data</w:t>
+      </w:r>
+    </w:p>
+    <w:p>
+      <w:pPr>
+        <w:pStyle w:val="BodyText"/>
+        <w:ind w:left="360"/>
+        <w:rPr>
+          <w:b w:val="0"/>
+          <w:sz w:val="22"/>
+          <w:szCs w:val="22"/>
+        </w:rPr>
+      </w:pPr>
+      <w:r>
+        <w:rPr>
+          <w:b w:val="0"/>
+          <w:sz w:val="22"/>
+          <w:szCs w:val="22"/>
+        </w:rPr>
+        <w:t>OS Management</w:t>
+      </w:r>
+    </w:p>
+    <w:p>
+      <w:pPr>
+        <w:pStyle w:val="BodyText"/>
+        <w:numPr>
+          <w:ilvl w:val="0"/>
+          <w:numId w:val="10"/>
+        </w:numPr>
+        <w:rPr>
+          <w:b w:val="0"/>
+          <w:sz w:val="22"/>
+          <w:szCs w:val="22"/>
+        </w:rPr>
+      </w:pPr>
+      <w:r>
+        <w:rPr>
+          <w:b w:val="0"/>
+          <w:sz w:val="22"/>
+          <w:szCs w:val="22"/>
+        </w:rPr>
+        <w:t>Keeps track of available disks</w:t>
+      </w:r>
+    </w:p>
+    <w:p>
+      <w:pPr>
+        <w:pStyle w:val="BodyText"/>
+        <w:numPr>
+          <w:ilvl w:val="0"/>
+          <w:numId w:val="10"/>
+        </w:numPr>
+        <w:rPr>
+          <w:b w:val="0"/>
+          <w:sz w:val="22"/>
+          <w:szCs w:val="22"/>
+        </w:rPr>
+      </w:pPr>
+      <w:r>
+        <w:rPr>
+          <w:b w:val="0"/>
+          <w:sz w:val="22"/>
+          <w:szCs w:val="22"/>
+        </w:rPr>
+        <w:t xml:space="preserve">keeps track of </w:t>
+      </w:r>
+      <w:r>
+        <w:rPr>
+          <w:b w:val="0"/>
+          <w:sz w:val="22"/>
+          <w:szCs w:val="22"/>
+        </w:rPr>
+        <w:t>applications and application data</w:t>
+      </w:r>
+    </w:p>
+    <w:p>
+      <w:pPr>
+        <w:pStyle w:val="BodyText"/>
         <w:numPr>
           <w:ilvl w:val="0"/>
           <w:numId w:val="4"/>
@@ -233,6 +367,169 @@
         <w:pStyle w:val="BodyText"/>
         <w:numPr>
           <w:ilvl w:val="0"/>
+          <w:numId w:val="10"/>
+        </w:numPr>
+        <w:rPr>
+          <w:b w:val="0"/>
+          <w:sz w:val="22"/>
+          <w:szCs w:val="22"/>
+        </w:rPr>
+      </w:pPr>
+      <w:r>
+        <w:rPr>
+          <w:b w:val="0"/>
+          <w:sz w:val="22"/>
+          <w:szCs w:val="22"/>
+        </w:rPr>
+        <w:t>Keys</w:t>
+      </w:r>
+    </w:p>
+    <w:p>
+      <w:pPr>
+        <w:pStyle w:val="BodyText"/>
+        <w:numPr>
+          <w:ilvl w:val="1"/>
+          <w:numId w:val="10"/>
+        </w:numPr>
+        <w:rPr>
+          <w:b w:val="0"/>
+          <w:sz w:val="22"/>
+          <w:szCs w:val="22"/>
+        </w:rPr>
+      </w:pPr>
+      <w:r>
+        <w:rPr>
+          <w:b w:val="0"/>
+          <w:sz w:val="22"/>
+          <w:szCs w:val="22"/>
+        </w:rPr>
+        <w:t>similar to a disk’s directories</w:t>
+      </w:r>
+    </w:p>
+    <w:p>
+      <w:pPr>
+        <w:pStyle w:val="BodyText"/>
+        <w:numPr>
+          <w:ilvl w:val="1"/>
+          <w:numId w:val="10"/>
+        </w:numPr>
+        <w:rPr>
+          <w:b w:val="0"/>
+          <w:sz w:val="22"/>
+          <w:szCs w:val="22"/>
+        </w:rPr>
+      </w:pPr>
+      <w:r>
+        <w:rPr>
+          <w:b w:val="0"/>
+          <w:sz w:val="22"/>
+          <w:szCs w:val="22"/>
+        </w:rPr>
+        <w:t>container that can consist of other keys (subkeys) or values</w:t>
+      </w:r>
+    </w:p>
+    <w:p>
+      <w:pPr>
+        <w:pStyle w:val="BodyText"/>
+        <w:numPr>
+          <w:ilvl w:val="1"/>
+          <w:numId w:val="10"/>
+        </w:numPr>
+        <w:rPr>
+          <w:b w:val="0"/>
+          <w:sz w:val="22"/>
+          <w:szCs w:val="22"/>
+        </w:rPr>
+      </w:pPr>
+      <w:r>
+        <w:rPr>
+          <w:b w:val="0"/>
+          <w:sz w:val="22"/>
+          <w:szCs w:val="22"/>
+        </w:rPr>
+        <w:t xml:space="preserve">top-level keys are </w:t>
+      </w:r>
+      <w:r>
+        <w:rPr>
+          <w:b w:val="0"/>
+          <w:i/>
+          <w:sz w:val="22"/>
+          <w:szCs w:val="22"/>
+        </w:rPr>
+        <w:t>root keys</w:t>
+      </w:r>
+    </w:p>
+    <w:p>
+      <w:pPr>
+        <w:pStyle w:val="BodyText"/>
+        <w:numPr>
+          <w:ilvl w:val="0"/>
+          <w:numId w:val="10"/>
+        </w:numPr>
+        <w:rPr>
+          <w:b w:val="0"/>
+          <w:sz w:val="22"/>
+          <w:szCs w:val="22"/>
+        </w:rPr>
+      </w:pPr>
+      <w:r>
+        <w:rPr>
+          <w:b w:val="0"/>
+          <w:sz w:val="22"/>
+          <w:szCs w:val="22"/>
+        </w:rPr>
+        <w:t>Values</w:t>
+      </w:r>
+    </w:p>
+    <w:p>
+      <w:pPr>
+        <w:pStyle w:val="BodyText"/>
+        <w:numPr>
+          <w:ilvl w:val="1"/>
+          <w:numId w:val="10"/>
+        </w:numPr>
+        <w:rPr>
+          <w:b w:val="0"/>
+          <w:sz w:val="22"/>
+          <w:szCs w:val="22"/>
+        </w:rPr>
+      </w:pPr>
+      <w:r>
+        <w:rPr>
+          <w:b w:val="0"/>
+          <w:sz w:val="22"/>
+          <w:szCs w:val="22"/>
+        </w:rPr>
+        <w:t>similar to files on a disk</w:t>
+      </w:r>
+    </w:p>
+    <w:p>
+      <w:pPr>
+        <w:pStyle w:val="BodyText"/>
+        <w:numPr>
+          <w:ilvl w:val="1"/>
+          <w:numId w:val="10"/>
+        </w:numPr>
+        <w:rPr>
+          <w:b w:val="0"/>
+          <w:sz w:val="22"/>
+          <w:szCs w:val="22"/>
+        </w:rPr>
+      </w:pPr>
+      <w:r>
+        <w:rPr>
+          <w:b w:val="0"/>
+          <w:sz w:val="22"/>
+          <w:szCs w:val="22"/>
+        </w:rPr>
+        <w:t>store data</w:t>
+      </w:r>
+    </w:p>
+    <w:p>
+      <w:pPr>
+        <w:pStyle w:val="BodyText"/>
+        <w:numPr>
+          <w:ilvl w:val="0"/>
           <w:numId w:val="4"/>
         </w:numPr>
         <w:rPr>
@@ -255,6 +552,28 @@
         <w:pStyle w:val="BodyText"/>
         <w:numPr>
           <w:ilvl w:val="0"/>
+          <w:numId w:val="10"/>
+        </w:numPr>
+        <w:rPr>
+          <w:b w:val="0"/>
+          <w:sz w:val="22"/>
+          <w:szCs w:val="22"/>
+        </w:rPr>
+      </w:pPr>
+      <w:r>
+        <w:rPr>
+          <w:b w:val="0"/>
+          <w:sz w:val="22"/>
+          <w:szCs w:val="22"/>
+        </w:rPr>
+        <w:t>The hard disk</w:t>
+      </w:r>
+    </w:p>
+    <w:p>
+      <w:pPr>
+        <w:pStyle w:val="BodyText"/>
+        <w:numPr>
+          <w:ilvl w:val="0"/>
           <w:numId w:val="4"/>
         </w:numPr>
         <w:rPr>
@@ -277,6 +596,38 @@
         <w:pStyle w:val="BodyText"/>
         <w:numPr>
           <w:ilvl w:val="0"/>
+          <w:numId w:val="10"/>
+        </w:numPr>
+        <w:rPr>
+          <w:b w:val="0"/>
+          <w:sz w:val="22"/>
+          <w:szCs w:val="22"/>
+        </w:rPr>
+      </w:pPr>
+      <w:r>
+        <w:rPr>
+          <w:b w:val="0"/>
+          <w:sz w:val="22"/>
+          <w:szCs w:val="22"/>
+        </w:rPr>
+        <w:t>Yes. Registrie</w:t>
+      </w:r>
+      <w:bookmarkStart w:id="0" w:name="_GoBack"/>
+      <w:bookmarkEnd w:id="0"/>
+      <w:r>
+        <w:rPr>
+          <w:b w:val="0"/>
+          <w:sz w:val="22"/>
+          <w:szCs w:val="22"/>
+        </w:rPr>
+        <w:t>s are interfaces to several of in-memory structures maintained by the executive and kernel</w:t>
+      </w:r>
+    </w:p>
+    <w:p>
+      <w:pPr>
+        <w:pStyle w:val="BodyText"/>
+        <w:numPr>
+          <w:ilvl w:val="0"/>
           <w:numId w:val="4"/>
         </w:numPr>
         <w:rPr>
@@ -299,6 +650,72 @@
         <w:pStyle w:val="BodyText"/>
         <w:numPr>
           <w:ilvl w:val="0"/>
+          <w:numId w:val="10"/>
+        </w:numPr>
+        <w:rPr>
+          <w:b w:val="0"/>
+          <w:sz w:val="22"/>
+          <w:szCs w:val="22"/>
+        </w:rPr>
+      </w:pPr>
+      <w:r>
+        <w:rPr>
+          <w:b w:val="0"/>
+          <w:sz w:val="22"/>
+          <w:szCs w:val="22"/>
+        </w:rPr>
+        <w:t>REG_DWORD</w:t>
+      </w:r>
+    </w:p>
+    <w:p>
+      <w:pPr>
+        <w:pStyle w:val="BodyText"/>
+        <w:numPr>
+          <w:ilvl w:val="0"/>
+          <w:numId w:val="10"/>
+        </w:numPr>
+        <w:rPr>
+          <w:b w:val="0"/>
+          <w:sz w:val="22"/>
+          <w:szCs w:val="22"/>
+        </w:rPr>
+      </w:pPr>
+      <w:r>
+        <w:rPr>
+          <w:b w:val="0"/>
+          <w:sz w:val="22"/>
+          <w:szCs w:val="22"/>
+        </w:rPr>
+        <w:t>REG_BINARY</w:t>
+      </w:r>
+    </w:p>
+    <w:p>
+      <w:pPr>
+        <w:pStyle w:val="BodyText"/>
+        <w:numPr>
+          <w:ilvl w:val="0"/>
+          <w:numId w:val="10"/>
+        </w:numPr>
+        <w:rPr>
+          <w:b w:val="0"/>
+          <w:sz w:val="22"/>
+          <w:szCs w:val="22"/>
+        </w:rPr>
+      </w:pPr>
+      <w:r>
+        <w:rPr>
+          <w:b w:val="0"/>
+          <w:sz w:val="22"/>
+          <w:szCs w:val="22"/>
+        </w:rPr>
+        <w:t>REG_SZ</w:t>
+      </w:r>
+    </w:p>
+    <w:p>
+      <w:pPr>
+        <w:pStyle w:val="BodyText"/>
+        <w:numPr>
+          <w:ilvl w:val="0"/>
           <w:numId w:val="4"/>
         </w:numPr>
         <w:rPr>
@@ -321,6 +738,271 @@
         <w:pStyle w:val="BodyText"/>
         <w:numPr>
           <w:ilvl w:val="0"/>
+          <w:numId w:val="10"/>
+        </w:numPr>
+        <w:rPr>
+          <w:b w:val="0"/>
+          <w:sz w:val="22"/>
+          <w:szCs w:val="22"/>
+        </w:rPr>
+      </w:pPr>
+      <w:r>
+        <w:rPr>
+          <w:b w:val="0"/>
+          <w:sz w:val="22"/>
+          <w:szCs w:val="22"/>
+        </w:rPr>
+        <w:t>HKEY_CURRENT_USER</w:t>
+      </w:r>
+    </w:p>
+    <w:p>
+      <w:pPr>
+        <w:pStyle w:val="BodyText"/>
+        <w:numPr>
+          <w:ilvl w:val="1"/>
+          <w:numId w:val="10"/>
+        </w:numPr>
+        <w:rPr>
+          <w:b w:val="0"/>
+          <w:sz w:val="22"/>
+          <w:szCs w:val="22"/>
+        </w:rPr>
+      </w:pPr>
+      <w:r>
+        <w:rPr>
+          <w:b w:val="0"/>
+          <w:sz w:val="22"/>
+          <w:szCs w:val="22"/>
+        </w:rPr>
+        <w:t>Stores data associated with currently logged-in user</w:t>
+      </w:r>
+    </w:p>
+    <w:p>
+      <w:pPr>
+        <w:pStyle w:val="BodyText"/>
+        <w:numPr>
+          <w:ilvl w:val="0"/>
+          <w:numId w:val="10"/>
+        </w:numPr>
+        <w:rPr>
+          <w:b w:val="0"/>
+          <w:sz w:val="22"/>
+          <w:szCs w:val="22"/>
+        </w:rPr>
+      </w:pPr>
+      <w:r>
+        <w:rPr>
+          <w:b w:val="0"/>
+          <w:sz w:val="22"/>
+          <w:szCs w:val="22"/>
+        </w:rPr>
+        <w:t>HKEY_USER</w:t>
+      </w:r>
+    </w:p>
+    <w:p>
+      <w:pPr>
+        <w:pStyle w:val="BodyText"/>
+        <w:numPr>
+          <w:ilvl w:val="1"/>
+          <w:numId w:val="10"/>
+        </w:numPr>
+        <w:rPr>
+          <w:b w:val="0"/>
+          <w:sz w:val="22"/>
+          <w:szCs w:val="22"/>
+        </w:rPr>
+      </w:pPr>
+      <w:r>
+        <w:rPr>
+          <w:b w:val="0"/>
+          <w:sz w:val="22"/>
+          <w:szCs w:val="22"/>
+        </w:rPr>
+        <w:t>Stores data for all users registered on this machine</w:t>
+      </w:r>
+    </w:p>
+    <w:p>
+      <w:pPr>
+        <w:pStyle w:val="BodyText"/>
+        <w:numPr>
+          <w:ilvl w:val="0"/>
+          <w:numId w:val="10"/>
+        </w:numPr>
+        <w:rPr>
+          <w:b w:val="0"/>
+          <w:sz w:val="22"/>
+          <w:szCs w:val="22"/>
+        </w:rPr>
+      </w:pPr>
+      <w:r>
+        <w:rPr>
+          <w:b w:val="0"/>
+          <w:sz w:val="22"/>
+          <w:szCs w:val="22"/>
+        </w:rPr>
+        <w:t>HKEY_CLASSES_ROOT</w:t>
+      </w:r>
+    </w:p>
+    <w:p>
+      <w:pPr>
+        <w:pStyle w:val="BodyText"/>
+        <w:numPr>
+          <w:ilvl w:val="1"/>
+          <w:numId w:val="10"/>
+        </w:numPr>
+        <w:rPr>
+          <w:b w:val="0"/>
+          <w:sz w:val="22"/>
+          <w:szCs w:val="22"/>
+        </w:rPr>
+      </w:pPr>
+    </w:p>
+    <w:p>
+      <w:pPr>
+        <w:pStyle w:val="BodyText"/>
+        <w:numPr>
+          <w:ilvl w:val="0"/>
+          <w:numId w:val="10"/>
+        </w:numPr>
+        <w:rPr>
+          <w:b w:val="0"/>
+          <w:sz w:val="22"/>
+          <w:szCs w:val="22"/>
+        </w:rPr>
+      </w:pPr>
+      <w:r>
+        <w:rPr>
+          <w:b w:val="0"/>
+          <w:sz w:val="22"/>
+          <w:szCs w:val="22"/>
+        </w:rPr>
+        <w:t>HKEY_LOCAL_MACHINE</w:t>
+      </w:r>
+    </w:p>
+    <w:p>
+      <w:pPr>
+        <w:pStyle w:val="BodyText"/>
+        <w:numPr>
+          <w:ilvl w:val="1"/>
+          <w:numId w:val="10"/>
+        </w:numPr>
+        <w:rPr>
+          <w:b w:val="0"/>
+          <w:sz w:val="22"/>
+          <w:szCs w:val="22"/>
+        </w:rPr>
+      </w:pPr>
+      <w:r>
+        <w:rPr>
+          <w:b w:val="0"/>
+          <w:sz w:val="22"/>
+          <w:szCs w:val="22"/>
+        </w:rPr>
+        <w:lastRenderedPageBreak/>
+        <w:t>Stores system-related information</w:t>
+      </w:r>
+    </w:p>
+    <w:p>
+      <w:pPr>
+        <w:pStyle w:val="BodyText"/>
+        <w:numPr>
+          <w:ilvl w:val="0"/>
+          <w:numId w:val="10"/>
+        </w:numPr>
+        <w:rPr>
+          <w:b w:val="0"/>
+          <w:sz w:val="22"/>
+          <w:szCs w:val="22"/>
+        </w:rPr>
+      </w:pPr>
+      <w:r>
+        <w:rPr>
+          <w:b w:val="0"/>
+          <w:sz w:val="22"/>
+          <w:szCs w:val="22"/>
+        </w:rPr>
+        <w:t>HKEY_PERFORMANCE_DATA</w:t>
+      </w:r>
+    </w:p>
+    <w:p>
+      <w:pPr>
+        <w:pStyle w:val="BodyText"/>
+        <w:numPr>
+          <w:ilvl w:val="1"/>
+          <w:numId w:val="10"/>
+        </w:numPr>
+        <w:rPr>
+          <w:b w:val="0"/>
+          <w:sz w:val="22"/>
+          <w:szCs w:val="22"/>
+        </w:rPr>
+      </w:pPr>
+      <w:r>
+        <w:rPr>
+          <w:b w:val="0"/>
+          <w:sz w:val="22"/>
+          <w:szCs w:val="22"/>
+        </w:rPr>
+        <w:t>Stores performance information</w:t>
+      </w:r>
+    </w:p>
+    <w:p>
+      <w:pPr>
+        <w:pStyle w:val="BodyText"/>
+        <w:numPr>
+          <w:ilvl w:val="0"/>
+          <w:numId w:val="10"/>
+        </w:numPr>
+        <w:rPr>
+          <w:b w:val="0"/>
+          <w:sz w:val="22"/>
+          <w:szCs w:val="22"/>
+        </w:rPr>
+      </w:pPr>
+      <w:r>
+        <w:rPr>
+          <w:b w:val="0"/>
+          <w:sz w:val="22"/>
+          <w:szCs w:val="22"/>
+        </w:rPr>
+        <w:t>HKEY_CURRENT_CONFIG</w:t>
+      </w:r>
+    </w:p>
+    <w:p>
+      <w:pPr>
+        <w:pStyle w:val="BodyText"/>
+        <w:numPr>
+          <w:ilvl w:val="1"/>
+          <w:numId w:val="10"/>
+        </w:numPr>
+        <w:rPr>
+          <w:b w:val="0"/>
+          <w:sz w:val="22"/>
+          <w:szCs w:val="22"/>
+        </w:rPr>
+      </w:pPr>
+      <w:r>
+        <w:rPr>
+          <w:b w:val="0"/>
+          <w:sz w:val="22"/>
+          <w:szCs w:val="22"/>
+        </w:rPr>
+        <w:t xml:space="preserve">Stores </w:t>
+      </w:r>
+      <w:r>
+        <w:rPr>
+          <w:b w:val="0"/>
+          <w:sz w:val="22"/>
+          <w:szCs w:val="22"/>
+        </w:rPr>
+        <w:t>info about the current hardware profile</w:t>
+      </w:r>
+    </w:p>
+    <w:p>
+      <w:pPr>
+        <w:pStyle w:val="BodyText"/>
+        <w:numPr>
+          <w:ilvl w:val="0"/>
           <w:numId w:val="4"/>
         </w:numPr>
         <w:rPr>
@@ -343,21 +1025,163 @@
         <w:pStyle w:val="BodyText"/>
         <w:numPr>
           <w:ilvl w:val="0"/>
-          <w:numId w:val="4"/>
-        </w:numPr>
-        <w:rPr>
-          <w:b w:val="0"/>
-          <w:sz w:val="22"/>
-          <w:szCs w:val="22"/>
-        </w:rPr>
-      </w:pPr>
-      <w:r>
-        <w:rPr>
-          <w:b w:val="0"/>
-          <w:sz w:val="22"/>
-          <w:szCs w:val="22"/>
-        </w:rPr>
-        <w:t xml:space="preserve">Regarding the registry, where is the performance data stored? Describe the mechanism for accessing the performance data. </w:t>
+          <w:numId w:val="10"/>
+        </w:numPr>
+        <w:rPr>
+          <w:b w:val="0"/>
+          <w:sz w:val="22"/>
+          <w:szCs w:val="22"/>
+        </w:rPr>
+      </w:pPr>
+      <w:r>
+        <w:rPr>
+          <w:b w:val="0"/>
+          <w:sz w:val="22"/>
+          <w:szCs w:val="22"/>
+        </w:rPr>
+        <w:t>to close a security hole where a non-privileged user could change or delete keys in HKEY_CLASSES_ROOT, and</w:t>
+      </w:r>
+    </w:p>
+    <w:p>
+      <w:pPr>
+        <w:pStyle w:val="BodyText"/>
+        <w:numPr>
+          <w:ilvl w:val="0"/>
+          <w:numId w:val="10"/>
+        </w:numPr>
+        <w:rPr>
+          <w:b w:val="0"/>
+          <w:sz w:val="22"/>
+          <w:szCs w:val="22"/>
+        </w:rPr>
+      </w:pPr>
+      <w:r>
+        <w:rPr>
+          <w:b w:val="0"/>
+          <w:sz w:val="22"/>
+          <w:szCs w:val="22"/>
+        </w:rPr>
+        <w:t xml:space="preserve">so roaming profiles </w:t>
+      </w:r>
+      <w:r>
+        <w:rPr>
+          <w:b w:val="0"/>
+          <w:sz w:val="22"/>
+          <w:szCs w:val="22"/>
+        </w:rPr>
+        <w:t xml:space="preserve">(log into windows server domain) </w:t>
+      </w:r>
+      <w:r>
+        <w:rPr>
+          <w:b w:val="0"/>
+          <w:sz w:val="22"/>
+          <w:szCs w:val="22"/>
+        </w:rPr>
+        <w:t>could contain customization</w:t>
+      </w:r>
+      <w:r>
+        <w:rPr>
+          <w:b w:val="0"/>
+          <w:sz w:val="22"/>
+          <w:szCs w:val="22"/>
+        </w:rPr>
+        <w:t>s</w:t>
+      </w:r>
+    </w:p>
+    <w:p>
+      <w:pPr>
+        <w:pStyle w:val="BodyText"/>
+        <w:numPr>
+          <w:ilvl w:val="0"/>
+          <w:numId w:val="4"/>
+        </w:numPr>
+        <w:rPr>
+          <w:b w:val="0"/>
+          <w:sz w:val="22"/>
+          <w:szCs w:val="22"/>
+        </w:rPr>
+      </w:pPr>
+      <w:r>
+        <w:rPr>
+          <w:b w:val="0"/>
+          <w:sz w:val="22"/>
+          <w:szCs w:val="22"/>
+        </w:rPr>
+        <w:t xml:space="preserve">Regarding the registry, where is the performance data stored? Describe the mechanism for </w:t>
+      </w:r>
+      <w:r>
+        <w:rPr>
+          <w:b w:val="0"/>
+          <w:sz w:val="22"/>
+          <w:szCs w:val="22"/>
+        </w:rPr>
+        <w:t>accessing the performance data.</w:t>
+      </w:r>
+    </w:p>
+    <w:p>
+      <w:pPr>
+        <w:pStyle w:val="BodyText"/>
+        <w:numPr>
+          <w:ilvl w:val="0"/>
+          <w:numId w:val="10"/>
+        </w:numPr>
+        <w:rPr>
+          <w:b w:val="0"/>
+          <w:sz w:val="22"/>
+          <w:szCs w:val="22"/>
+        </w:rPr>
+      </w:pPr>
+      <w:r>
+        <w:rPr>
+          <w:b w:val="0"/>
+          <w:sz w:val="22"/>
+          <w:szCs w:val="22"/>
+        </w:rPr>
+        <w:t>HKEY_PERFORMANCE_DATA</w:t>
+      </w:r>
+    </w:p>
+    <w:p>
+      <w:pPr>
+        <w:pStyle w:val="BodyText"/>
+        <w:numPr>
+          <w:ilvl w:val="0"/>
+          <w:numId w:val="10"/>
+        </w:numPr>
+        <w:rPr>
+          <w:b w:val="0"/>
+          <w:sz w:val="22"/>
+          <w:szCs w:val="22"/>
+        </w:rPr>
+      </w:pPr>
+      <w:r>
+        <w:rPr>
+          <w:b w:val="0"/>
+          <w:sz w:val="22"/>
+          <w:szCs w:val="22"/>
+        </w:rPr>
+        <w:t>Data is not actually stored in a table</w:t>
+      </w:r>
+    </w:p>
+    <w:p>
+      <w:pPr>
+        <w:pStyle w:val="BodyText"/>
+        <w:numPr>
+          <w:ilvl w:val="0"/>
+          <w:numId w:val="10"/>
+        </w:numPr>
+        <w:rPr>
+          <w:b w:val="0"/>
+          <w:sz w:val="22"/>
+          <w:szCs w:val="22"/>
+        </w:rPr>
+      </w:pPr>
+      <w:r>
+        <w:rPr>
+          <w:b w:val="0"/>
+          <w:sz w:val="22"/>
+          <w:szCs w:val="22"/>
+        </w:rPr>
+        <w:t>It’s just a key that points to performance data providers</w:t>
       </w:r>
     </w:p>
     <w:p>
@@ -387,6 +1211,44 @@
         <w:pStyle w:val="BodyText"/>
         <w:numPr>
           <w:ilvl w:val="0"/>
+          <w:numId w:val="10"/>
+        </w:numPr>
+        <w:rPr>
+          <w:b w:val="0"/>
+          <w:sz w:val="22"/>
+          <w:szCs w:val="22"/>
+        </w:rPr>
+      </w:pPr>
+      <w:r>
+        <w:rPr>
+          <w:b w:val="0"/>
+          <w:sz w:val="22"/>
+          <w:szCs w:val="22"/>
+        </w:rPr>
+        <w:t>WMI actually stands for Windows Management Instrumentation. It is an API that allows developers to manage</w:t>
+      </w:r>
+      <w:r>
+        <w:rPr>
+          <w:b w:val="0"/>
+          <w:sz w:val="22"/>
+          <w:szCs w:val="22"/>
+        </w:rPr>
+        <w:t xml:space="preserve"> and control</w:t>
+      </w:r>
+      <w:r>
+        <w:rPr>
+          <w:b w:val="0"/>
+          <w:sz w:val="22"/>
+          <w:szCs w:val="22"/>
+        </w:rPr>
+        <w:t xml:space="preserve"> Windows devices and systems in a network.</w:t>
+      </w:r>
+    </w:p>
+    <w:p>
+      <w:pPr>
+        <w:pStyle w:val="BodyText"/>
+        <w:numPr>
+          <w:ilvl w:val="0"/>
           <w:numId w:val="4"/>
         </w:numPr>
         <w:rPr>
@@ -409,6 +1271,20 @@
         <w:pStyle w:val="BodyText"/>
         <w:numPr>
           <w:ilvl w:val="0"/>
+          <w:numId w:val="10"/>
+        </w:numPr>
+        <w:rPr>
+          <w:b w:val="0"/>
+          <w:sz w:val="22"/>
+          <w:szCs w:val="22"/>
+        </w:rPr>
+      </w:pPr>
+    </w:p>
+    <w:p>
+      <w:pPr>
+        <w:pStyle w:val="BodyText"/>
+        <w:numPr>
+          <w:ilvl w:val="0"/>
           <w:numId w:val="4"/>
         </w:numPr>
         <w:rPr>
@@ -431,6 +1307,138 @@
         <w:pStyle w:val="BodyText"/>
         <w:numPr>
           <w:ilvl w:val="0"/>
+          <w:numId w:val="10"/>
+        </w:numPr>
+        <w:rPr>
+          <w:b w:val="0"/>
+          <w:sz w:val="22"/>
+          <w:szCs w:val="22"/>
+        </w:rPr>
+      </w:pPr>
+      <w:r>
+        <w:rPr>
+          <w:b w:val="0"/>
+          <w:sz w:val="22"/>
+          <w:szCs w:val="22"/>
+        </w:rPr>
+        <w:t>Works locally and remotely</w:t>
+      </w:r>
+    </w:p>
+    <w:p>
+      <w:pPr>
+        <w:pStyle w:val="BodyText"/>
+        <w:numPr>
+          <w:ilvl w:val="0"/>
+          <w:numId w:val="10"/>
+        </w:numPr>
+        <w:rPr>
+          <w:b w:val="0"/>
+          <w:sz w:val="22"/>
+          <w:szCs w:val="22"/>
+        </w:rPr>
+      </w:pPr>
+      <w:r>
+        <w:rPr>
+          <w:b w:val="0"/>
+          <w:sz w:val="22"/>
+          <w:szCs w:val="22"/>
+        </w:rPr>
+        <w:t>Is bi-directional</w:t>
+      </w:r>
+    </w:p>
+    <w:p>
+      <w:pPr>
+        <w:pStyle w:val="BodyText"/>
+        <w:numPr>
+          <w:ilvl w:val="0"/>
+          <w:numId w:val="10"/>
+        </w:numPr>
+        <w:rPr>
+          <w:b w:val="0"/>
+          <w:sz w:val="22"/>
+          <w:szCs w:val="22"/>
+        </w:rPr>
+      </w:pPr>
+      <w:r>
+        <w:rPr>
+          <w:b w:val="0"/>
+          <w:sz w:val="22"/>
+          <w:szCs w:val="22"/>
+        </w:rPr>
+        <w:t>Extensible</w:t>
+      </w:r>
+    </w:p>
+    <w:p>
+      <w:pPr>
+        <w:pStyle w:val="BodyText"/>
+        <w:numPr>
+          <w:ilvl w:val="0"/>
+          <w:numId w:val="10"/>
+        </w:numPr>
+        <w:rPr>
+          <w:b w:val="0"/>
+          <w:sz w:val="22"/>
+          <w:szCs w:val="22"/>
+        </w:rPr>
+      </w:pPr>
+      <w:r>
+        <w:rPr>
+          <w:b w:val="0"/>
+          <w:sz w:val="22"/>
+          <w:szCs w:val="22"/>
+        </w:rPr>
+        <w:t>Windows objects can be observed with WMI</w:t>
+      </w:r>
+    </w:p>
+    <w:p>
+      <w:pPr>
+        <w:pStyle w:val="BodyText"/>
+        <w:numPr>
+          <w:ilvl w:val="0"/>
+          <w:numId w:val="10"/>
+        </w:numPr>
+        <w:rPr>
+          <w:b w:val="0"/>
+          <w:sz w:val="22"/>
+          <w:szCs w:val="22"/>
+        </w:rPr>
+      </w:pPr>
+      <w:r>
+        <w:rPr>
+          <w:b w:val="0"/>
+          <w:sz w:val="22"/>
+          <w:szCs w:val="22"/>
+        </w:rPr>
+        <w:t>Extensible to other objects</w:t>
+      </w:r>
+    </w:p>
+    <w:p>
+      <w:pPr>
+        <w:pStyle w:val="BodyText"/>
+        <w:numPr>
+          <w:ilvl w:val="1"/>
+          <w:numId w:val="10"/>
+        </w:numPr>
+        <w:rPr>
+          <w:b w:val="0"/>
+          <w:sz w:val="22"/>
+          <w:szCs w:val="22"/>
+        </w:rPr>
+      </w:pPr>
+      <w:r>
+        <w:rPr>
+          <w:b w:val="0"/>
+          <w:sz w:val="22"/>
+          <w:szCs w:val="22"/>
+        </w:rPr>
+        <w:t>The application designer provides an interface such that wmi uses the interface for instrumentation and preformance</w:t>
+      </w:r>
+    </w:p>
+    <w:p>
+      <w:pPr>
+        <w:pStyle w:val="BodyText"/>
+        <w:numPr>
+          <w:ilvl w:val="0"/>
           <w:numId w:val="4"/>
         </w:numPr>
         <w:rPr>
@@ -453,6 +1461,20 @@
         <w:pStyle w:val="BodyText"/>
         <w:numPr>
           <w:ilvl w:val="0"/>
+          <w:numId w:val="10"/>
+        </w:numPr>
+        <w:rPr>
+          <w:b w:val="0"/>
+          <w:sz w:val="22"/>
+          <w:szCs w:val="22"/>
+        </w:rPr>
+      </w:pPr>
+    </w:p>
+    <w:p>
+      <w:pPr>
+        <w:pStyle w:val="BodyText"/>
+        <w:numPr>
+          <w:ilvl w:val="0"/>
           <w:numId w:val="4"/>
         </w:numPr>
         <w:rPr>
@@ -555,25 +1577,7 @@
           <w:sz w:val="22"/>
           <w:szCs w:val="22"/>
         </w:rPr>
-        <w:t xml:space="preserve">What is happening when the system call </w:t>
-      </w:r>
-      <w:proofErr w:type="gramStart"/>
-      <w:r>
-        <w:rPr>
-          <w:b w:val="0"/>
-          <w:sz w:val="22"/>
-          <w:szCs w:val="22"/>
-        </w:rPr>
-        <w:t>fork(</w:t>
-      </w:r>
-      <w:proofErr w:type="gramEnd"/>
-      <w:r>
-        <w:rPr>
-          <w:b w:val="0"/>
-          <w:sz w:val="22"/>
-          <w:szCs w:val="22"/>
-        </w:rPr>
-        <w:t>) is called in UNIX or Linux?</w:t>
+        <w:t>What is happening when the system call fork() is called in UNIX or Linux?</w:t>
       </w:r>
     </w:p>
     <w:p>
@@ -611,25 +1615,7 @@
           <w:sz w:val="22"/>
           <w:szCs w:val="22"/>
         </w:rPr>
-        <w:t xml:space="preserve"> </w:t>
-      </w:r>
-      <w:proofErr w:type="spellStart"/>
-      <w:r>
-        <w:rPr>
-          <w:b w:val="0"/>
-          <w:sz w:val="22"/>
-          <w:szCs w:val="22"/>
-        </w:rPr>
-        <w:t>child_pid</w:t>
-      </w:r>
-      <w:proofErr w:type="spellEnd"/>
-      <w:r>
-        <w:rPr>
-          <w:b w:val="0"/>
-          <w:sz w:val="22"/>
-          <w:szCs w:val="22"/>
-        </w:rPr>
-        <w:t xml:space="preserve"> = wait(&amp;status); </w:t>
+        <w:t xml:space="preserve"> child_pid = wait(&amp;status); </w:t>
       </w:r>
     </w:p>
     <w:p>
@@ -675,25 +1661,7 @@
           <w:sz w:val="22"/>
           <w:szCs w:val="22"/>
         </w:rPr>
-        <w:t xml:space="preserve">What is the equivalent of a </w:t>
-      </w:r>
-      <w:proofErr w:type="spellStart"/>
-      <w:r>
-        <w:rPr>
-          <w:b w:val="0"/>
-          <w:sz w:val="22"/>
-          <w:szCs w:val="22"/>
-        </w:rPr>
-        <w:t>fiber</w:t>
-      </w:r>
-      <w:proofErr w:type="spellEnd"/>
-      <w:r>
-        <w:rPr>
-          <w:b w:val="0"/>
-          <w:sz w:val="22"/>
-          <w:szCs w:val="22"/>
-        </w:rPr>
-        <w:t xml:space="preserve"> in UNIX?</w:t>
+        <w:t>What is the equivalent of a fiber in UNIX?</w:t>
       </w:r>
     </w:p>
     <w:p>
@@ -843,25 +1811,7 @@
           <w:sz w:val="22"/>
           <w:szCs w:val="22"/>
         </w:rPr>
-        <w:t xml:space="preserve"> </w:t>
-      </w:r>
-      <w:proofErr w:type="gramStart"/>
-      <w:r>
-        <w:rPr>
-          <w:b w:val="0"/>
-          <w:sz w:val="22"/>
-          <w:szCs w:val="22"/>
-        </w:rPr>
-        <w:t>NTOSKRLN.</w:t>
-      </w:r>
-      <w:proofErr w:type="gramEnd"/>
-      <w:r>
-        <w:rPr>
-          <w:b w:val="0"/>
-          <w:sz w:val="22"/>
-          <w:szCs w:val="22"/>
-        </w:rPr>
-        <w:t xml:space="preserve"> EXE?    </w:t>
+        <w:t xml:space="preserve"> NTOSKRLN. EXE?    </w:t>
       </w:r>
     </w:p>
     <w:p>
@@ -945,105 +1895,85 @@
           <w:szCs w:val="22"/>
           <w:lang w:val="en-US"/>
         </w:rPr>
+        <w:t>Discuss kernel-mode vs. user mode.</w:t>
+      </w:r>
+    </w:p>
+    <w:p>
+      <w:pPr>
+        <w:pStyle w:val="BodyText"/>
+        <w:numPr>
+          <w:ilvl w:val="0"/>
+          <w:numId w:val="4"/>
+        </w:numPr>
+        <w:rPr>
+          <w:b w:val="0"/>
+          <w:sz w:val="22"/>
+          <w:szCs w:val="22"/>
+        </w:rPr>
+      </w:pPr>
+      <w:r>
+        <w:rPr>
+          <w:b w:val="0"/>
+          <w:sz w:val="22"/>
+          <w:szCs w:val="22"/>
+          <w:lang w:val="en-US"/>
+        </w:rPr>
+        <w:t xml:space="preserve">Draw the diagram of Windows OS indicating </w:t>
+      </w:r>
+      <w:r>
+        <w:rPr>
+          <w:b w:val="0"/>
+          <w:sz w:val="22"/>
+          <w:szCs w:val="22"/>
+          <w:lang w:val="en-US"/>
+        </w:rPr>
+        <w:t>the user and kernel mode.</w:t>
+      </w:r>
+    </w:p>
+    <w:p>
+      <w:pPr>
+        <w:pStyle w:val="BodyText"/>
+        <w:numPr>
+          <w:ilvl w:val="0"/>
+          <w:numId w:val="4"/>
+        </w:numPr>
+        <w:rPr>
+          <w:b w:val="0"/>
+          <w:sz w:val="22"/>
+          <w:szCs w:val="22"/>
+        </w:rPr>
+      </w:pPr>
+      <w:r>
+        <w:rPr>
+          <w:b w:val="0"/>
+          <w:sz w:val="22"/>
+          <w:szCs w:val="22"/>
+          <w:lang w:val="en-US"/>
+        </w:rPr>
+        <w:t>Name 5 .dlls that represent important parts of the Windows OS.</w:t>
+      </w:r>
+    </w:p>
+    <w:p>
+      <w:pPr>
+        <w:pStyle w:val="BodyText"/>
+        <w:numPr>
+          <w:ilvl w:val="0"/>
+          <w:numId w:val="4"/>
+        </w:numPr>
+        <w:rPr>
+          <w:b w:val="0"/>
+          <w:sz w:val="22"/>
+          <w:szCs w:val="22"/>
+        </w:rPr>
+      </w:pPr>
+      <w:r>
+        <w:rPr>
+          <w:b w:val="0"/>
+          <w:sz w:val="22"/>
+          <w:szCs w:val="22"/>
+          <w:lang w:val="en-US"/>
+        </w:rPr>
         <w:lastRenderedPageBreak/>
-        <w:t>Discuss kernel-mode vs. user mode.</w:t>
-      </w:r>
-    </w:p>
-    <w:p>
-      <w:pPr>
-        <w:pStyle w:val="BodyText"/>
-        <w:numPr>
-          <w:ilvl w:val="0"/>
-          <w:numId w:val="4"/>
-        </w:numPr>
-        <w:rPr>
-          <w:b w:val="0"/>
-          <w:sz w:val="22"/>
-          <w:szCs w:val="22"/>
-        </w:rPr>
-      </w:pPr>
-      <w:r>
-        <w:rPr>
-          <w:b w:val="0"/>
-          <w:sz w:val="22"/>
-          <w:szCs w:val="22"/>
-          <w:lang w:val="en-US"/>
-        </w:rPr>
-        <w:t xml:space="preserve">Draw the diagram of Windows OS indicating </w:t>
-      </w:r>
-      <w:r>
-        <w:rPr>
-          <w:b w:val="0"/>
-          <w:sz w:val="22"/>
-          <w:szCs w:val="22"/>
-          <w:lang w:val="en-US"/>
-        </w:rPr>
-        <w:t>the user and kernel mode.</w:t>
-      </w:r>
-    </w:p>
-    <w:p>
-      <w:pPr>
-        <w:pStyle w:val="BodyText"/>
-        <w:numPr>
-          <w:ilvl w:val="0"/>
-          <w:numId w:val="4"/>
-        </w:numPr>
-        <w:rPr>
-          <w:b w:val="0"/>
-          <w:sz w:val="22"/>
-          <w:szCs w:val="22"/>
-        </w:rPr>
-      </w:pPr>
-      <w:r>
-        <w:rPr>
-          <w:b w:val="0"/>
-          <w:sz w:val="22"/>
-          <w:szCs w:val="22"/>
-          <w:lang w:val="en-US"/>
-        </w:rPr>
-        <w:t>Name 5 .</w:t>
-      </w:r>
-      <w:proofErr w:type="spellStart"/>
-      <w:r>
-        <w:rPr>
-          <w:b w:val="0"/>
-          <w:sz w:val="22"/>
-          <w:szCs w:val="22"/>
-          <w:lang w:val="en-US"/>
-        </w:rPr>
-        <w:t>dlls</w:t>
-      </w:r>
-      <w:proofErr w:type="spellEnd"/>
-      <w:r>
-        <w:rPr>
-          <w:b w:val="0"/>
-          <w:sz w:val="22"/>
-          <w:szCs w:val="22"/>
-          <w:lang w:val="en-US"/>
-        </w:rPr>
-        <w:t xml:space="preserve"> that represent important parts of the Windows OS.</w:t>
-      </w:r>
-    </w:p>
-    <w:p>
-      <w:pPr>
-        <w:pStyle w:val="BodyText"/>
-        <w:numPr>
-          <w:ilvl w:val="0"/>
-          <w:numId w:val="4"/>
-        </w:numPr>
-        <w:rPr>
-          <w:b w:val="0"/>
-          <w:sz w:val="22"/>
-          <w:szCs w:val="22"/>
-        </w:rPr>
-      </w:pPr>
-      <w:r>
-        <w:rPr>
-          <w:b w:val="0"/>
-          <w:sz w:val="22"/>
-          <w:szCs w:val="22"/>
-          <w:lang w:val="en-US"/>
-        </w:rPr>
         <w:t xml:space="preserve">Explain the multithreaded execution in Windows (switching from one thread to another). </w:t>
       </w:r>
     </w:p>
@@ -1076,33 +2006,13 @@
         </w:rPr>
         <w:t>_</w:t>
       </w:r>
-      <w:proofErr w:type="spellStart"/>
-      <w:proofErr w:type="gramStart"/>
-      <w:r>
-        <w:rPr>
-          <w:b w:val="0"/>
-          <w:sz w:val="22"/>
-          <w:szCs w:val="22"/>
-        </w:rPr>
-        <w:t>beginthreadex</w:t>
-      </w:r>
-      <w:proofErr w:type="spellEnd"/>
-      <w:r>
-        <w:rPr>
-          <w:b w:val="0"/>
-          <w:sz w:val="22"/>
-          <w:szCs w:val="22"/>
-        </w:rPr>
-        <w:t>(</w:t>
-      </w:r>
-      <w:proofErr w:type="gramEnd"/>
-      <w:r>
-        <w:rPr>
-          <w:b w:val="0"/>
-          <w:sz w:val="22"/>
-          <w:szCs w:val="22"/>
-        </w:rPr>
-        <w:t xml:space="preserve">)? </w:t>
+      <w:r>
+        <w:rPr>
+          <w:b w:val="0"/>
+          <w:sz w:val="22"/>
+          <w:szCs w:val="22"/>
+        </w:rPr>
+        <w:t xml:space="preserve">beginthreadex()? </w:t>
       </w:r>
     </w:p>
     <w:p>
@@ -1318,43 +2228,7 @@
           <w:sz w:val="22"/>
           <w:szCs w:val="22"/>
         </w:rPr>
-        <w:t xml:space="preserve"> Write the pseudo-code of the functions </w:t>
-      </w:r>
-      <w:proofErr w:type="gramStart"/>
-      <w:r>
-        <w:rPr>
-          <w:b w:val="0"/>
-          <w:sz w:val="22"/>
-          <w:szCs w:val="22"/>
-        </w:rPr>
-        <w:t>signal(</w:t>
-      </w:r>
-      <w:proofErr w:type="gramEnd"/>
-      <w:r>
-        <w:rPr>
-          <w:b w:val="0"/>
-          <w:sz w:val="22"/>
-          <w:szCs w:val="22"/>
-        </w:rPr>
-        <w:t xml:space="preserve">), wait() and </w:t>
-      </w:r>
-      <w:proofErr w:type="spellStart"/>
-      <w:r>
-        <w:rPr>
-          <w:b w:val="0"/>
-          <w:sz w:val="22"/>
-          <w:szCs w:val="22"/>
-        </w:rPr>
-        <w:t>init</w:t>
-      </w:r>
-      <w:proofErr w:type="spellEnd"/>
-      <w:r>
-        <w:rPr>
-          <w:b w:val="0"/>
-          <w:sz w:val="22"/>
-          <w:szCs w:val="22"/>
-        </w:rPr>
-        <w:t>().</w:t>
+        <w:t xml:space="preserve"> Write the pseudo-code of the functions signal(), wait() and init().</w:t>
       </w:r>
       <w:r>
         <w:rPr>
@@ -1428,7 +2302,6 @@
         </w:rPr>
         <w:t xml:space="preserve">Describe the functionality of a </w:t>
       </w:r>
-      <w:proofErr w:type="spellStart"/>
       <w:r>
         <w:rPr>
           <w:b w:val="0"/>
@@ -1437,7 +2310,6 @@
         </w:rPr>
         <w:t>mutex</w:t>
       </w:r>
-      <w:proofErr w:type="spellEnd"/>
       <w:r>
         <w:rPr>
           <w:b w:val="0"/>
@@ -1452,18 +2324,8 @@
           <w:sz w:val="22"/>
           <w:szCs w:val="22"/>
         </w:rPr>
-        <w:t xml:space="preserve"> of a situation that is solved with </w:t>
-      </w:r>
-      <w:proofErr w:type="spellStart"/>
-      <w:r>
-        <w:rPr>
-          <w:b w:val="0"/>
-          <w:sz w:val="22"/>
-          <w:szCs w:val="22"/>
-        </w:rPr>
-        <w:t>mutexes</w:t>
-      </w:r>
-      <w:proofErr w:type="spellEnd"/>
+        <w:t xml:space="preserve"> of a situation that is solved with mutexes</w:t>
+      </w:r>
       <w:r>
         <w:rPr>
           <w:b w:val="0"/>
@@ -1610,18 +2472,8 @@
           <w:sz w:val="22"/>
           <w:szCs w:val="22"/>
         </w:rPr>
-        <w:t xml:space="preserve">With </w:t>
-      </w:r>
-      <w:proofErr w:type="spellStart"/>
-      <w:r>
-        <w:rPr>
-          <w:b w:val="0"/>
-          <w:sz w:val="22"/>
-          <w:szCs w:val="22"/>
-        </w:rPr>
-        <w:t>monitores</w:t>
-      </w:r>
-      <w:proofErr w:type="spellEnd"/>
+        <w:t>With monitores</w:t>
+      </w:r>
     </w:p>
     <w:p>
       <w:pPr>
@@ -1746,144 +2598,98 @@
           <w:bCs/>
           <w:snapToGrid w:val="0"/>
         </w:rPr>
-        <w:t xml:space="preserve">Explain the differences between </w:t>
-      </w:r>
-      <w:proofErr w:type="spellStart"/>
-      <w:proofErr w:type="gramStart"/>
-      <w:r>
+        <w:t>Explain the differences between beginthreadex()  and CreateThread().</w:t>
+      </w:r>
+    </w:p>
+    <w:p>
+      <w:pPr>
+        <w:pStyle w:val="BodyText"/>
+        <w:numPr>
+          <w:ilvl w:val="0"/>
+          <w:numId w:val="4"/>
+        </w:numPr>
+        <w:rPr>
+          <w:b w:val="0"/>
+          <w:sz w:val="22"/>
+          <w:szCs w:val="22"/>
+        </w:rPr>
+      </w:pPr>
+      <w:r>
+        <w:rPr>
+          <w:b w:val="0"/>
+          <w:bCs/>
+          <w:snapToGrid w:val="0"/>
+          <w:sz w:val="22"/>
+          <w:szCs w:val="22"/>
+        </w:rPr>
+        <w:t>In your assignments you used E</w:t>
+      </w:r>
+      <w:r>
+        <w:rPr>
+          <w:b w:val="0"/>
+          <w:bCs/>
+          <w:snapToGrid w:val="0"/>
+          <w:sz w:val="22"/>
+          <w:szCs w:val="22"/>
+        </w:rPr>
+        <w:t>xecutive objects exposed via the Win32 interface</w:t>
+      </w:r>
+      <w:r>
+        <w:rPr>
+          <w:b w:val="0"/>
+          <w:bCs/>
+          <w:snapToGrid w:val="0"/>
+          <w:sz w:val="22"/>
+          <w:szCs w:val="22"/>
+        </w:rPr>
+        <w:t xml:space="preserve"> or the .NET framework</w:t>
+      </w:r>
+      <w:r>
+        <w:rPr>
+          <w:b w:val="0"/>
+          <w:bCs/>
+          <w:snapToGrid w:val="0"/>
+          <w:sz w:val="22"/>
+          <w:szCs w:val="22"/>
+        </w:rPr>
+        <w:t>.</w:t>
+      </w:r>
+    </w:p>
+    <w:p>
+      <w:pPr>
+        <w:numPr>
+          <w:ilvl w:val="1"/>
+          <w:numId w:val="7"/>
+        </w:numPr>
+        <w:spacing w:after="0" w:line="240" w:lineRule="auto"/>
         <w:rPr>
           <w:rFonts w:ascii="Times New Roman" w:hAnsi="Times New Roman" w:cs="Times New Roman"/>
           <w:bCs/>
           <w:snapToGrid w:val="0"/>
         </w:rPr>
-        <w:t>beginthreadex</w:t>
-      </w:r>
-      <w:proofErr w:type="spellEnd"/>
+      </w:pPr>
       <w:r>
         <w:rPr>
           <w:rFonts w:ascii="Times New Roman" w:hAnsi="Times New Roman" w:cs="Times New Roman"/>
           <w:bCs/>
           <w:snapToGrid w:val="0"/>
         </w:rPr>
-        <w:t>(</w:t>
-      </w:r>
-      <w:proofErr w:type="gramEnd"/>
+        <w:t xml:space="preserve">Name </w:t>
+      </w:r>
       <w:r>
         <w:rPr>
           <w:rFonts w:ascii="Times New Roman" w:hAnsi="Times New Roman" w:cs="Times New Roman"/>
           <w:bCs/>
           <w:snapToGrid w:val="0"/>
         </w:rPr>
-        <w:t xml:space="preserve">)  and </w:t>
-      </w:r>
-      <w:proofErr w:type="spellStart"/>
+        <w:t>four</w:t>
+      </w:r>
       <w:r>
         <w:rPr>
           <w:rFonts w:ascii="Times New Roman" w:hAnsi="Times New Roman" w:cs="Times New Roman"/>
           <w:bCs/>
           <w:snapToGrid w:val="0"/>
         </w:rPr>
-        <w:t>CreateThread</w:t>
-      </w:r>
-      <w:proofErr w:type="spellEnd"/>
-      <w:r>
-        <w:rPr>
-          <w:rFonts w:ascii="Times New Roman" w:hAnsi="Times New Roman" w:cs="Times New Roman"/>
-          <w:bCs/>
-          <w:snapToGrid w:val="0"/>
-        </w:rPr>
-        <w:t>().</w:t>
-      </w:r>
-    </w:p>
-    <w:p>
-      <w:pPr>
-        <w:pStyle w:val="BodyText"/>
-        <w:numPr>
-          <w:ilvl w:val="0"/>
-          <w:numId w:val="4"/>
-        </w:numPr>
-        <w:rPr>
-          <w:b w:val="0"/>
-          <w:sz w:val="22"/>
-          <w:szCs w:val="22"/>
-        </w:rPr>
-      </w:pPr>
-      <w:r>
-        <w:rPr>
-          <w:b w:val="0"/>
-          <w:bCs/>
-          <w:snapToGrid w:val="0"/>
-          <w:sz w:val="22"/>
-          <w:szCs w:val="22"/>
-        </w:rPr>
-        <w:t>In your assignments you used E</w:t>
-      </w:r>
-      <w:r>
-        <w:rPr>
-          <w:b w:val="0"/>
-          <w:bCs/>
-          <w:snapToGrid w:val="0"/>
-          <w:sz w:val="22"/>
-          <w:szCs w:val="22"/>
-        </w:rPr>
-        <w:t>xecutive objects exposed via the Win32 interface</w:t>
-      </w:r>
-      <w:r>
-        <w:rPr>
-          <w:b w:val="0"/>
-          <w:bCs/>
-          <w:snapToGrid w:val="0"/>
-          <w:sz w:val="22"/>
-          <w:szCs w:val="22"/>
-        </w:rPr>
-        <w:t xml:space="preserve"> or the .NET framework</w:t>
-      </w:r>
-      <w:r>
-        <w:rPr>
-          <w:b w:val="0"/>
-          <w:bCs/>
-          <w:snapToGrid w:val="0"/>
-          <w:sz w:val="22"/>
-          <w:szCs w:val="22"/>
-        </w:rPr>
-        <w:t>.</w:t>
-      </w:r>
-    </w:p>
-    <w:p>
-      <w:pPr>
-        <w:numPr>
-          <w:ilvl w:val="1"/>
-          <w:numId w:val="7"/>
-        </w:numPr>
-        <w:spacing w:after="0" w:line="240" w:lineRule="auto"/>
-        <w:rPr>
-          <w:rFonts w:ascii="Times New Roman" w:hAnsi="Times New Roman" w:cs="Times New Roman"/>
-          <w:bCs/>
-          <w:snapToGrid w:val="0"/>
-        </w:rPr>
-      </w:pPr>
-      <w:r>
-        <w:rPr>
-          <w:rFonts w:ascii="Times New Roman" w:hAnsi="Times New Roman" w:cs="Times New Roman"/>
-          <w:bCs/>
-          <w:snapToGrid w:val="0"/>
-        </w:rPr>
-        <w:t xml:space="preserve">Name </w:t>
-      </w:r>
-      <w:r>
-        <w:rPr>
-          <w:rFonts w:ascii="Times New Roman" w:hAnsi="Times New Roman" w:cs="Times New Roman"/>
-          <w:bCs/>
-          <w:snapToGrid w:val="0"/>
-        </w:rPr>
-        <w:t>four</w:t>
-      </w:r>
-      <w:r>
-        <w:rPr>
-          <w:rFonts w:ascii="Times New Roman" w:hAnsi="Times New Roman" w:cs="Times New Roman"/>
-          <w:bCs/>
-          <w:snapToGrid w:val="0"/>
-        </w:rPr>
         <w:t xml:space="preserve"> of them.</w:t>
       </w:r>
     </w:p>
@@ -1928,25 +2734,7 @@
           <w:sz w:val="22"/>
           <w:szCs w:val="22"/>
         </w:rPr>
-        <w:t xml:space="preserve">In the .NET framework you have available several primitives for synchronization. Compare and contrast the Monitor, Semaphore and </w:t>
-      </w:r>
-      <w:proofErr w:type="spellStart"/>
-      <w:r>
-        <w:rPr>
-          <w:b w:val="0"/>
-          <w:sz w:val="22"/>
-          <w:szCs w:val="22"/>
-        </w:rPr>
-        <w:t>Mutex</w:t>
-      </w:r>
-      <w:proofErr w:type="spellEnd"/>
-      <w:r>
-        <w:rPr>
-          <w:b w:val="0"/>
-          <w:sz w:val="22"/>
-          <w:szCs w:val="22"/>
-        </w:rPr>
-        <w:t xml:space="preserve"> classes. For each explain what kind of synchronization is used: at the level of Kernel Windows objects or not. In what circumstances will you decide to use</w:t>
+        <w:t>In the .NET framework you have available several primitives for synchronization. Compare and contrast the Monitor, Semaphore and Mutex classes. For each explain what kind of synchronization is used: at the level of Kernel Windows objects or not. In what circumstances will you decide to use</w:t>
       </w:r>
       <w:r>
         <w:rPr>
@@ -2094,8 +2882,6 @@
         <w:pStyle w:val="BodyText"/>
         <w:ind w:left="360"/>
       </w:pPr>
-      <w:bookmarkStart w:id="0" w:name="_GoBack"/>
-      <w:bookmarkEnd w:id="0"/>
     </w:p>
     <w:sectPr>
       <w:pgSz w:w="12240" w:h="15840"/>
@@ -2108,8 +2894,8 @@
 </file>
 
 <file path=word/numbering.xml><?xml version="1.0" encoding="utf-8"?>
-<w:numbering xmlns:wpc="http://schemas.microsoft.com/office/word/2010/wordprocessingCanvas" xmlns:mc="http://schemas.openxmlformats.org/markup-compatibility/2006" xmlns:o="urn:schemas-microsoft-com:office:office" xmlns:r="http://schemas.openxmlformats.org/officeDocument/2006/relationships" xmlns:m="http://schemas.openxmlformats.org/officeDocument/2006/math" xmlns:v="urn:schemas-microsoft-com:vml" xmlns:wp14="http://schemas.microsoft.com/office/word/2010/wordprocessingDrawing" xmlns:wp="http://schemas.openxmlformats.org/drawingml/2006/wordprocessingDrawing" xmlns:w10="urn:schemas-microsoft-com:office:word" xmlns:w="http://schemas.openxmlformats.org/wordprocessingml/2006/main" xmlns:w14="http://schemas.microsoft.com/office/word/2010/wordml" xmlns:wpg="http://schemas.microsoft.com/office/word/2010/wordprocessingGroup" xmlns:wpi="http://schemas.microsoft.com/office/word/2010/wordprocessingInk" xmlns:wne="http://schemas.microsoft.com/office/word/2006/wordml" xmlns:wps="http://schemas.microsoft.com/office/word/2010/wordprocessingShape" mc:Ignorable="w14 wp14">
-  <w:abstractNum w:abstractNumId="0">
+<w:numbering xmlns:wpc="http://schemas.microsoft.com/office/word/2010/wordprocessingCanvas" xmlns:mc="http://schemas.openxmlformats.org/markup-compatibility/2006" xmlns:o="urn:schemas-microsoft-com:office:office" xmlns:r="http://schemas.openxmlformats.org/officeDocument/2006/relationships" xmlns:m="http://schemas.openxmlformats.org/officeDocument/2006/math" xmlns:v="urn:schemas-microsoft-com:vml" xmlns:wp14="http://schemas.microsoft.com/office/word/2010/wordprocessingDrawing" xmlns:wp="http://schemas.openxmlformats.org/drawingml/2006/wordprocessingDrawing" xmlns:w10="urn:schemas-microsoft-com:office:word" xmlns:w="http://schemas.openxmlformats.org/wordprocessingml/2006/main" xmlns:w14="http://schemas.microsoft.com/office/word/2010/wordml" xmlns:w15="http://schemas.microsoft.com/office/word/2012/wordml" xmlns:wpg="http://schemas.microsoft.com/office/word/2010/wordprocessingGroup" xmlns:wpi="http://schemas.microsoft.com/office/word/2010/wordprocessingInk" xmlns:wne="http://schemas.microsoft.com/office/word/2006/wordml" xmlns:wps="http://schemas.microsoft.com/office/word/2010/wordprocessingShape" mc:Ignorable="w14 w15 wp14">
+  <w:abstractNum w:abstractNumId="0" w15:restartNumberingAfterBreak="0">
     <w:nsid w:val="008E08B3"/>
     <w:multiLevelType w:val="hybridMultilevel"/>
     <w:tmpl w:val="13169638"/>
@@ -2222,7 +3008,7 @@
       </w:pPr>
     </w:lvl>
   </w:abstractNum>
-  <w:abstractNum w:abstractNumId="1">
+  <w:abstractNum w:abstractNumId="1" w15:restartNumberingAfterBreak="0">
     <w:nsid w:val="03E751E4"/>
     <w:multiLevelType w:val="hybridMultilevel"/>
     <w:tmpl w:val="9D2897EA"/>
@@ -2362,7 +3148,7 @@
       </w:rPr>
     </w:lvl>
   </w:abstractNum>
-  <w:abstractNum w:abstractNumId="2">
+  <w:abstractNum w:abstractNumId="2" w15:restartNumberingAfterBreak="0">
     <w:nsid w:val="087C3F90"/>
     <w:multiLevelType w:val="hybridMultilevel"/>
     <w:tmpl w:val="474A4DB8"/>
@@ -2481,7 +3267,7 @@
       </w:pPr>
     </w:lvl>
   </w:abstractNum>
-  <w:abstractNum w:abstractNumId="3">
+  <w:abstractNum w:abstractNumId="3" w15:restartNumberingAfterBreak="0">
     <w:nsid w:val="2F6A21A3"/>
     <w:multiLevelType w:val="hybridMultilevel"/>
     <w:tmpl w:val="3132B650"/>
@@ -2567,7 +3353,7 @@
       </w:pPr>
     </w:lvl>
   </w:abstractNum>
-  <w:abstractNum w:abstractNumId="4">
+  <w:abstractNum w:abstractNumId="4" w15:restartNumberingAfterBreak="0">
     <w:nsid w:val="4FE12C1E"/>
     <w:multiLevelType w:val="hybridMultilevel"/>
     <w:tmpl w:val="96CECC40"/>
@@ -2689,7 +3475,7 @@
       </w:pPr>
     </w:lvl>
   </w:abstractNum>
-  <w:abstractNum w:abstractNumId="5">
+  <w:abstractNum w:abstractNumId="5" w15:restartNumberingAfterBreak="0">
     <w:nsid w:val="51630FC3"/>
     <w:multiLevelType w:val="multilevel"/>
     <w:tmpl w:val="B46C4B3A"/>
@@ -2838,7 +3624,7 @@
       </w:rPr>
     </w:lvl>
   </w:abstractNum>
-  <w:abstractNum w:abstractNumId="6">
+  <w:abstractNum w:abstractNumId="6" w15:restartNumberingAfterBreak="0">
     <w:nsid w:val="53287B86"/>
     <w:multiLevelType w:val="hybridMultilevel"/>
     <w:tmpl w:val="D8A48412"/>
@@ -2957,7 +3743,119 @@
       </w:pPr>
     </w:lvl>
   </w:abstractNum>
-  <w:abstractNum w:abstractNumId="7">
+  <w:abstractNum w:abstractNumId="7" w15:restartNumberingAfterBreak="0">
+    <w:nsid w:val="5C9E62E1"/>
+    <w:multiLevelType w:val="hybridMultilevel"/>
+    <w:tmpl w:val="4300DE3C"/>
+    <w:lvl w:ilvl="0" w:tplc="C060958A">
+      <w:numFmt w:val="bullet"/>
+      <w:lvlText w:val="-"/>
+      <w:lvlJc w:val="left"/>
+      <w:pPr>
+        <w:ind w:left="720" w:hanging="360"/>
+      </w:pPr>
+      <w:rPr>
+        <w:rFonts w:ascii="Times New Roman" w:eastAsia="Times New Roman" w:hAnsi="Times New Roman" w:cs="Times New Roman" w:hint="default"/>
+      </w:rPr>
+    </w:lvl>
+    <w:lvl w:ilvl="1" w:tplc="10090003">
+      <w:start w:val="1"/>
+      <w:numFmt w:val="bullet"/>
+      <w:lvlText w:val="o"/>
+      <w:lvlJc w:val="left"/>
+      <w:pPr>
+        <w:ind w:left="1440" w:hanging="360"/>
+      </w:pPr>
+      <w:rPr>
+        <w:rFonts w:ascii="Courier New" w:hAnsi="Courier New" w:cs="Courier New" w:hint="default"/>
+      </w:rPr>
+    </w:lvl>
+    <w:lvl w:ilvl="2" w:tplc="10090005" w:tentative="1">
+      <w:start w:val="1"/>
+      <w:numFmt w:val="bullet"/>
+      <w:lvlText w:val=""/>
+      <w:lvlJc w:val="left"/>
+      <w:pPr>
+        <w:ind w:left="2160" w:hanging="360"/>
+      </w:pPr>
+      <w:rPr>
+        <w:rFonts w:ascii="Wingdings" w:hAnsi="Wingdings" w:hint="default"/>
+      </w:rPr>
+    </w:lvl>
+    <w:lvl w:ilvl="3" w:tplc="10090001" w:tentative="1">
+      <w:start w:val="1"/>
+      <w:numFmt w:val="bullet"/>
+      <w:lvlText w:val=""/>
+      <w:lvlJc w:val="left"/>
+      <w:pPr>
+        <w:ind w:left="2880" w:hanging="360"/>
+      </w:pPr>
+      <w:rPr>
+        <w:rFonts w:ascii="Symbol" w:hAnsi="Symbol" w:hint="default"/>
+      </w:rPr>
+    </w:lvl>
+    <w:lvl w:ilvl="4" w:tplc="10090003" w:tentative="1">
+      <w:start w:val="1"/>
+      <w:numFmt w:val="bullet"/>
+      <w:lvlText w:val="o"/>
+      <w:lvlJc w:val="left"/>
+      <w:pPr>
+        <w:ind w:left="3600" w:hanging="360"/>
+      </w:pPr>
+      <w:rPr>
+        <w:rFonts w:ascii="Courier New" w:hAnsi="Courier New" w:cs="Courier New" w:hint="default"/>
+      </w:rPr>
+    </w:lvl>
+    <w:lvl w:ilvl="5" w:tplc="10090005" w:tentative="1">
+      <w:start w:val="1"/>
+      <w:numFmt w:val="bullet"/>
+      <w:lvlText w:val=""/>
+      <w:lvlJc w:val="left"/>
+      <w:pPr>
+        <w:ind w:left="4320" w:hanging="360"/>
+      </w:pPr>
+      <w:rPr>
+        <w:rFonts w:ascii="Wingdings" w:hAnsi="Wingdings" w:hint="default"/>
+      </w:rPr>
+    </w:lvl>
+    <w:lvl w:ilvl="6" w:tplc="10090001" w:tentative="1">
+      <w:start w:val="1"/>
+      <w:numFmt w:val="bullet"/>
+      <w:lvlText w:val=""/>
+      <w:lvlJc w:val="left"/>
+      <w:pPr>
+        <w:ind w:left="5040" w:hanging="360"/>
+      </w:pPr>
+      <w:rPr>
+        <w:rFonts w:ascii="Symbol" w:hAnsi="Symbol" w:hint="default"/>
+      </w:rPr>
+    </w:lvl>
+    <w:lvl w:ilvl="7" w:tplc="10090003" w:tentative="1">
+      <w:start w:val="1"/>
+      <w:numFmt w:val="bullet"/>
+      <w:lvlText w:val="o"/>
+      <w:lvlJc w:val="left"/>
+      <w:pPr>
+        <w:ind w:left="5760" w:hanging="360"/>
+      </w:pPr>
+      <w:rPr>
+        <w:rFonts w:ascii="Courier New" w:hAnsi="Courier New" w:cs="Courier New" w:hint="default"/>
+      </w:rPr>
+    </w:lvl>
+    <w:lvl w:ilvl="8" w:tplc="10090005" w:tentative="1">
+      <w:start w:val="1"/>
+      <w:numFmt w:val="bullet"/>
+      <w:lvlText w:val=""/>
+      <w:lvlJc w:val="left"/>
+      <w:pPr>
+        <w:ind w:left="6480" w:hanging="360"/>
+      </w:pPr>
+      <w:rPr>
+        <w:rFonts w:ascii="Wingdings" w:hAnsi="Wingdings" w:hint="default"/>
+      </w:rPr>
+    </w:lvl>
+  </w:abstractNum>
+  <w:abstractNum w:abstractNumId="8" w15:restartNumberingAfterBreak="0">
     <w:nsid w:val="7232360B"/>
     <w:multiLevelType w:val="hybridMultilevel"/>
     <w:tmpl w:val="48066F8C"/>
@@ -3043,7 +3941,7 @@
       </w:pPr>
     </w:lvl>
   </w:abstractNum>
-  <w:abstractNum w:abstractNumId="8">
+  <w:abstractNum w:abstractNumId="9" w15:restartNumberingAfterBreak="0">
     <w:nsid w:val="73DF7143"/>
     <w:multiLevelType w:val="hybridMultilevel"/>
     <w:tmpl w:val="3754DE7E"/>
@@ -3163,13 +4061,13 @@
     <w:abstractNumId w:val="3"/>
   </w:num>
   <w:num w:numId="2">
-    <w:abstractNumId w:val="8"/>
+    <w:abstractNumId w:val="9"/>
   </w:num>
   <w:num w:numId="3">
     <w:abstractNumId w:val="5"/>
   </w:num>
   <w:num w:numId="4">
-    <w:abstractNumId w:val="7"/>
+    <w:abstractNumId w:val="8"/>
   </w:num>
   <w:num w:numId="5">
     <w:abstractNumId w:val="6"/>
@@ -3186,11 +4084,14 @@
   <w:num w:numId="9">
     <w:abstractNumId w:val="1"/>
   </w:num>
+  <w:num w:numId="10">
+    <w:abstractNumId w:val="7"/>
+  </w:num>
 </w:numbering>
 </file>
 
 <file path=word/styles.xml><?xml version="1.0" encoding="utf-8"?>
-<w:styles xmlns:mc="http://schemas.openxmlformats.org/markup-compatibility/2006" xmlns:r="http://schemas.openxmlformats.org/officeDocument/2006/relationships" xmlns:w="http://schemas.openxmlformats.org/wordprocessingml/2006/main" xmlns:w14="http://schemas.microsoft.com/office/word/2010/wordml" mc:Ignorable="w14">
+<w:styles xmlns:mc="http://schemas.openxmlformats.org/markup-compatibility/2006" xmlns:r="http://schemas.openxmlformats.org/officeDocument/2006/relationships" xmlns:w="http://schemas.openxmlformats.org/wordprocessingml/2006/main" xmlns:w14="http://schemas.microsoft.com/office/word/2010/wordml" xmlns:w15="http://schemas.microsoft.com/office/word/2012/wordml" mc:Ignorable="w14 w15">
   <w:docDefaults>
     <w:rPrDefault>
       <w:rPr>
@@ -3206,481 +4107,378 @@
       </w:pPr>
     </w:pPrDefault>
   </w:docDefaults>
-  <w:latentStyles w:defLockedState="0" w:defUIPriority="99" w:defSemiHidden="1" w:defUnhideWhenUsed="1" w:defQFormat="0" w:count="267">
-    <w:lsdException w:name="Normal" w:semiHidden="0" w:uiPriority="0" w:unhideWhenUsed="0" w:qFormat="1"/>
-    <w:lsdException w:name="heading 1" w:semiHidden="0" w:uiPriority="9" w:unhideWhenUsed="0" w:qFormat="1"/>
-    <w:lsdException w:name="heading 2" w:uiPriority="9" w:qFormat="1"/>
-    <w:lsdException w:name="heading 3" w:uiPriority="9" w:qFormat="1"/>
-    <w:lsdException w:name="heading 4" w:uiPriority="9" w:qFormat="1"/>
-    <w:lsdException w:name="heading 5" w:uiPriority="9" w:qFormat="1"/>
-    <w:lsdException w:name="heading 6" w:uiPriority="9" w:qFormat="1"/>
-    <w:lsdException w:name="heading 7" w:uiPriority="9" w:qFormat="1"/>
-    <w:lsdException w:name="heading 8" w:uiPriority="9" w:qFormat="1"/>
-    <w:lsdException w:name="heading 9" w:uiPriority="9" w:qFormat="1"/>
-    <w:lsdException w:name="toc 1" w:uiPriority="39"/>
-    <w:lsdException w:name="toc 2" w:uiPriority="39"/>
-    <w:lsdException w:name="toc 3" w:uiPriority="39"/>
-    <w:lsdException w:name="toc 4" w:uiPriority="39"/>
-    <w:lsdException w:name="toc 5" w:uiPriority="39"/>
-    <w:lsdException w:name="toc 6" w:uiPriority="39"/>
-    <w:lsdException w:name="toc 7" w:uiPriority="39"/>
-    <w:lsdException w:name="toc 8" w:uiPriority="39"/>
-    <w:lsdException w:name="toc 9" w:uiPriority="39"/>
-    <w:lsdException w:name="caption" w:uiPriority="35" w:qFormat="1"/>
-    <w:lsdException w:name="Title" w:semiHidden="0" w:uiPriority="10" w:unhideWhenUsed="0" w:qFormat="1"/>
-    <w:lsdException w:name="Default Paragraph Font" w:uiPriority="1"/>
-    <w:lsdException w:name="Body Text" w:uiPriority="0"/>
-    <w:lsdException w:name="Subtitle" w:semiHidden="0" w:uiPriority="11" w:unhideWhenUsed="0" w:qFormat="1"/>
-    <w:lsdException w:name="Strong" w:semiHidden="0" w:uiPriority="22" w:unhideWhenUsed="0" w:qFormat="1"/>
-    <w:lsdException w:name="Emphasis" w:semiHidden="0" w:uiPriority="20" w:unhideWhenUsed="0" w:qFormat="1"/>
-    <w:lsdException w:name="Table Grid" w:semiHidden="0" w:uiPriority="59" w:unhideWhenUsed="0"/>
-    <w:lsdException w:name="Placeholder Text" w:unhideWhenUsed="0"/>
-    <w:lsdException w:name="No Spacing" w:semiHidden="0" w:uiPriority="1" w:unhideWhenUsed="0" w:qFormat="1"/>
-    <w:lsdException w:name="Light Shading" w:semiHidden="0" w:uiPriority="60" w:unhideWhenUsed="0"/>
-    <w:lsdException w:name="Light List" w:semiHidden="0" w:uiPriority="61" w:unhideWhenUsed="0"/>
-    <w:lsdException w:name="Light Grid" w:semiHidden="0" w:uiPriority="62" w:unhideWhenUsed="0"/>
-    <w:lsdException w:name="Medium Shading 1" w:semiHidden="0" w:uiPriority="63" w:unhideWhenUsed="0"/>
-    <w:lsdException w:name="Medium Shading 2" w:semiHidden="0" w:uiPriority="64" w:unhideWhenUsed="0"/>
-    <w:lsdException w:name="Medium List 1" w:semiHidden="0" w:uiPriority="65" w:unhideWhenUsed="0"/>
-    <w:lsdException w:name="Medium List 2" w:semiHidden="0" w:uiPriority="66" w:unhideWhenUsed="0"/>
-    <w:lsdException w:name="Medium Grid 1" w:semiHidden="0" w:uiPriority="67" w:unhideWhenUsed="0"/>
-    <w:lsdException w:name="Medium Grid 2" w:semiHidden="0" w:uiPriority="68" w:unhideWhenUsed="0"/>
-    <w:lsdException w:name="Medium Grid 3" w:semiHidden="0" w:uiPriority="69" w:unhideWhenUsed="0"/>
-    <w:lsdException w:name="Dark List" w:semiHidden="0" w:uiPriority="70" w:unhideWhenUsed="0"/>
-    <w:lsdException w:name="Colorful Shading" w:semiHidden="0" w:uiPriority="71" w:unhideWhenUsed="0"/>
-    <w:lsdException w:name="Colorful List" w:semiHidden="0" w:uiPriority="72" w:unhideWhenUsed="0"/>
-    <w:lsdException w:name="Colorful Grid" w:semiHidden="0" w:uiPriority="73" w:unhideWhenUsed="0"/>
-    <w:lsdException w:name="Light Shading Accent 1" w:semiHidden="0" w:uiPriority="60" w:unhideWhenUsed="0"/>
-    <w:lsdException w:name="Light List Accent 1" w:semiHidden="0" w:uiPriority="61" w:unhideWhenUsed="0"/>
-    <w:lsdException w:name="Light Grid Accent 1" w:semiHidden="0" w:uiPriority="62" w:unhideWhenUsed="0"/>
-    <w:lsdException w:name="Medium Shading 1 Accent 1" w:semiHidden="0" w:uiPriority="63" w:unhideWhenUsed="0"/>
-    <w:lsdException w:name="Medium Shading 2 Accent 1" w:semiHidden="0" w:uiPriority="64" w:unhideWhenUsed="0"/>
-    <w:lsdException w:name="Medium List 1 Accent 1" w:semiHidden="0" w:uiPriority="65" w:unhideWhenUsed="0"/>
-    <w:lsdException w:name="Revision" w:unhideWhenUsed="0"/>
-    <w:lsdException w:name="List Paragraph" w:semiHidden="0" w:uiPriority="34" w:unhideWhenUsed="0" w:qFormat="1"/>
-    <w:lsdException w:name="Quote" w:semiHidden="0" w:uiPriority="29" w:unhideWhenUsed="0" w:qFormat="1"/>
-    <w:lsdException w:name="Intense Quote" w:semiHidden="0" w:uiPriority="30" w:unhideWhenUsed="0" w:qFormat="1"/>
-    <w:lsdException w:name="Medium List 2 Accent 1" w:semiHidden="0" w:uiPriority="66" w:unhideWhenUsed="0"/>
-    <w:lsdException w:name="Medium Grid 1 Accent 1" w:semiHidden="0" w:uiPriority="67" w:unhideWhenUsed="0"/>
-    <w:lsdException w:name="Medium Grid 2 Accent 1" w:semiHidden="0" w:uiPriority="68" w:unhideWhenUsed="0"/>
-    <w:lsdException w:name="Medium Grid 3 Accent 1" w:semiHidden="0" w:uiPriority="69" w:unhideWhenUsed="0"/>
-    <w:lsdException w:name="Dark List Accent 1" w:semiHidden="0" w:uiPriority="70" w:unhideWhenUsed="0"/>
-    <w:lsdException w:name="Colorful Shading Accent 1" w:semiHidden="0" w:uiPriority="71" w:unhideWhenUsed="0"/>
-    <w:lsdException w:name="Colorful List Accent 1" w:semiHidden="0" w:uiPriority="72" w:unhideWhenUsed="0"/>
-    <w:lsdException w:name="Colorful Grid Accent 1" w:semiHidden="0" w:uiPriority="73" w:unhideWhenUsed="0"/>
-    <w:lsdException w:name="Light Shading Accent 2" w:semiHidden="0" w:uiPriority="60" w:unhideWhenUsed="0"/>
-    <w:lsdException w:name="Light List Accent 2" w:semiHidden="0" w:uiPriority="61" w:unhideWhenUsed="0"/>
-    <w:lsdException w:name="Light Grid Accent 2" w:semiHidden="0" w:uiPriority="62" w:unhideWhenUsed="0"/>
-    <w:lsdException w:name="Medium Shading 1 Accent 2" w:semiHidden="0" w:uiPriority="63" w:unhideWhenUsed="0"/>
-    <w:lsdException w:name="Medium Shading 2 Accent 2" w:semiHidden="0" w:uiPriority="64" w:unhideWhenUsed="0"/>
-    <w:lsdException w:name="Medium List 1 Accent 2" w:semiHidden="0" w:uiPriority="65" w:unhideWhenUsed="0"/>
-    <w:lsdException w:name="Medium List 2 Accent 2" w:semiHidden="0" w:uiPriority="66" w:unhideWhenUsed="0"/>
-    <w:lsdException w:name="Medium Grid 1 Accent 2" w:semiHidden="0" w:uiPriority="67" w:unhideWhenUsed="0"/>
-    <w:lsdException w:name="Medium Grid 2 Accent 2" w:semiHidden="0" w:uiPriority="68" w:unhideWhenUsed="0"/>
-    <w:lsdException w:name="Medium Grid 3 Accent 2" w:semiHidden="0" w:uiPriority="69" w:unhideWhenUsed="0"/>
-    <w:lsdException w:name="Dark List Accent 2" w:semiHidden="0" w:uiPriority="70" w:unhideWhenUsed="0"/>
-    <w:lsdException w:name="Colorful Shading Accent 2" w:semiHidden="0" w:uiPriority="71" w:unhideWhenUsed="0"/>
-    <w:lsdException w:name="Colorful List Accent 2" w:semiHidden="0" w:uiPriority="72" w:unhideWhenUsed="0"/>
-    <w:lsdException w:name="Colorful Grid Accent 2" w:semiHidden="0" w:uiPriority="73" w:unhideWhenUsed="0"/>
-    <w:lsdException w:name="Light Shading Accent 3" w:semiHidden="0" w:uiPriority="60" w:unhideWhenUsed="0"/>
-    <w:lsdException w:name="Light List Accent 3" w:semiHidden="0" w:uiPriority="61" w:unhideWhenUsed="0"/>
-    <w:lsdException w:name="Light Grid Accent 3" w:semiHidden="0" w:uiPriority="62" w:unhideWhenUsed="0"/>
-    <w:lsdException w:name="Medium Shading 1 Accent 3" w:semiHidden="0" w:uiPriority="63" w:unhideWhenUsed="0"/>
-    <w:lsdException w:name="Medium Shading 2 Accent 3" w:semiHidden="0" w:uiPriority="64" w:unhideWhenUsed="0"/>
-    <w:lsdException w:name="Medium List 1 Accent 3" w:semiHidden="0" w:uiPriority="65" w:unhideWhenUsed="0"/>
-    <w:lsdException w:name="Medium List 2 Accent 3" w:semiHidden="0" w:uiPriority="66" w:unhideWhenUsed="0"/>
-    <w:lsdException w:name="Medium Grid 1 Accent 3" w:semiHidden="0" w:uiPriority="67" w:unhideWhenUsed="0"/>
-    <w:lsdException w:name="Medium Grid 2 Accent 3" w:semiHidden="0" w:uiPriority="68" w:unhideWhenUsed="0"/>
-    <w:lsdException w:name="Medium Grid 3 Accent 3" w:semiHidden="0" w:uiPriority="69" w:unhideWhenUsed="0"/>
-    <w:lsdException w:name="Dark List Accent 3" w:semiHidden="0" w:uiPriority="70" w:unhideWhenUsed="0"/>
-    <w:lsdException w:name="Colorful Shading Accent 3" w:semiHidden="0" w:uiPriority="71" w:unhideWhenUsed="0"/>
-    <w:lsdException w:name="Colorful List Accent 3" w:semiHidden="0" w:uiPriority="72" w:unhideWhenUsed="0"/>
-    <w:lsdException w:name="Colorful Grid Accent 3" w:semiHidden="0" w:uiPriority="73" w:unhideWhenUsed="0"/>
-    <w:lsdException w:name="Light Shading Accent 4" w:semiHidden="0" w:uiPriority="60" w:unhideWhenUsed="0"/>
-    <w:lsdException w:name="Light List Accent 4" w:semiHidden="0" w:uiPriority="61" w:unhideWhenUsed="0"/>
-    <w:lsdException w:name="Light Grid Accent 4" w:semiHidden="0" w:uiPriority="62" w:unhideWhenUsed="0"/>
-    <w:lsdException w:name="Medium Shading 1 Accent 4" w:semiHidden="0" w:uiPriority="63" w:unhideWhenUsed="0"/>
-    <w:lsdException w:name="Medium Shading 2 Accent 4" w:semiHidden="0" w:uiPriority="64" w:unhideWhenUsed="0"/>
-    <w:lsdException w:name="Medium List 1 Accent 4" w:semiHidden="0" w:uiPriority="65" w:unhideWhenUsed="0"/>
-    <w:lsdException w:name="Medium List 2 Accent 4" w:semiHidden="0" w:uiPriority="66" w:unhideWhenUsed="0"/>
-    <w:lsdException w:name="Medium Grid 1 Accent 4" w:semiHidden="0" w:uiPriority="67" w:unhideWhenUsed="0"/>
-    <w:lsdException w:name="Medium Grid 2 Accent 4" w:semiHidden="0" w:uiPriority="68" w:unhideWhenUsed="0"/>
-    <w:lsdException w:name="Medium Grid 3 Accent 4" w:semiHidden="0" w:uiPriority="69" w:unhideWhenUsed="0"/>
-    <w:lsdException w:name="Dark List Accent 4" w:semiHidden="0" w:uiPriority="70" w:unhideWhenUsed="0"/>
-    <w:lsdException w:name="Colorful Shading Accent 4" w:semiHidden="0" w:uiPriority="71" w:unhideWhenUsed="0"/>
-    <w:lsdException w:name="Colorful List Accent 4" w:semiHidden="0" w:uiPriority="72" w:unhideWhenUsed="0"/>
-    <w:lsdException w:name="Colorful Grid Accent 4" w:semiHidden="0" w:uiPriority="73" w:unhideWhenUsed="0"/>
-    <w:lsdException w:name="Light Shading Accent 5" w:semiHidden="0" w:uiPriority="60" w:unhideWhenUsed="0"/>
-    <w:lsdException w:name="Light List Accent 5" w:semiHidden="0" w:uiPriority="61" w:unhideWhenUsed="0"/>
-    <w:lsdException w:name="Light Grid Accent 5" w:semiHidden="0" w:uiPriority="62" w:unhideWhenUsed="0"/>
-    <w:lsdException w:name="Medium Shading 1 Accent 5" w:semiHidden="0" w:uiPriority="63" w:unhideWhenUsed="0"/>
-    <w:lsdException w:name="Medium Shading 2 Accent 5" w:semiHidden="0" w:uiPriority="64" w:unhideWhenUsed="0"/>
-    <w:lsdException w:name="Medium List 1 Accent 5" w:semiHidden="0" w:uiPriority="65" w:unhideWhenUsed="0"/>
-    <w:lsdException w:name="Medium List 2 Accent 5" w:semiHidden="0" w:uiPriority="66" w:unhideWhenUsed="0"/>
-    <w:lsdException w:name="Medium Grid 1 Accent 5" w:semiHidden="0" w:uiPriority="67" w:unhideWhenUsed="0"/>
-    <w:lsdException w:name="Medium Grid 2 Accent 5" w:semiHidden="0" w:uiPriority="68" w:unhideWhenUsed="0"/>
-    <w:lsdException w:name="Medium Grid 3 Accent 5" w:semiHidden="0" w:uiPriority="69" w:unhideWhenUsed="0"/>
-    <w:lsdException w:name="Dark List Accent 5" w:semiHidden="0" w:uiPriority="70" w:unhideWhenUsed="0"/>
-    <w:lsdException w:name="Colorful Shading Accent 5" w:semiHidden="0" w:uiPriority="71" w:unhideWhenUsed="0"/>
-    <w:lsdException w:name="Colorful List Accent 5" w:semiHidden="0" w:uiPriority="72" w:unhideWhenUsed="0"/>
-    <w:lsdException w:name="Colorful Grid Accent 5" w:semiHidden="0" w:uiPriority="73" w:unhideWhenUsed="0"/>
-    <w:lsdException w:name="Light Shading Accent 6" w:semiHidden="0" w:uiPriority="60" w:unhideWhenUsed="0"/>
-    <w:lsdException w:name="Light List Accent 6" w:semiHidden="0" w:uiPriority="61" w:unhideWhenUsed="0"/>
-    <w:lsdException w:name="Light Grid Accent 6" w:semiHidden="0" w:uiPriority="62" w:unhideWhenUsed="0"/>
-    <w:lsdException w:name="Medium Shading 1 Accent 6" w:semiHidden="0" w:uiPriority="63" w:unhideWhenUsed="0"/>
-    <w:lsdException w:name="Medium Shading 2 Accent 6" w:semiHidden="0" w:uiPriority="64" w:unhideWhenUsed="0"/>
-    <w:lsdException w:name="Medium List 1 Accent 6" w:semiHidden="0" w:uiPriority="65" w:unhideWhenUsed="0"/>
-    <w:lsdException w:name="Medium List 2 Accent 6" w:semiHidden="0" w:uiPriority="66" w:unhideWhenUsed="0"/>
-    <w:lsdException w:name="Medium Grid 1 Accent 6" w:semiHidden="0" w:uiPriority="67" w:unhideWhenUsed="0"/>
-    <w:lsdException w:name="Medium Grid 2 Accent 6" w:semiHidden="0" w:uiPriority="68" w:unhideWhenUsed="0"/>
-    <w:lsdException w:name="Medium Grid 3 Accent 6" w:semiHidden="0" w:uiPriority="69" w:unhideWhenUsed="0"/>
-    <w:lsdException w:name="Dark List Accent 6" w:semiHidden="0" w:uiPriority="70" w:unhideWhenUsed="0"/>
-    <w:lsdException w:name="Colorful Shading Accent 6" w:semiHidden="0" w:uiPriority="71" w:unhideWhenUsed="0"/>
-    <w:lsdException w:name="Colorful List Accent 6" w:semiHidden="0" w:uiPriority="72" w:unhideWhenUsed="0"/>
-    <w:lsdException w:name="Colorful Grid Accent 6" w:semiHidden="0" w:uiPriority="73" w:unhideWhenUsed="0"/>
-    <w:lsdException w:name="Subtle Emphasis" w:semiHidden="0" w:uiPriority="19" w:unhideWhenUsed="0" w:qFormat="1"/>
-    <w:lsdException w:name="Intense Emphasis" w:semiHidden="0" w:uiPriority="21" w:unhideWhenUsed="0" w:qFormat="1"/>
-    <w:lsdException w:name="Subtle Reference" w:semiHidden="0" w:uiPriority="31" w:unhideWhenUsed="0" w:qFormat="1"/>
-    <w:lsdException w:name="Intense Reference" w:semiHidden="0" w:uiPriority="32" w:unhideWhenUsed="0" w:qFormat="1"/>
-    <w:lsdException w:name="Book Title" w:semiHidden="0" w:uiPriority="33" w:unhideWhenUsed="0" w:qFormat="1"/>
-    <w:lsdException w:name="Bibliography" w:uiPriority="37"/>
-    <w:lsdException w:name="TOC Heading" w:uiPriority="39" w:qFormat="1"/>
-  </w:latentStyles>
-  <w:style w:type="paragraph" w:default="1" w:styleId="Normal">
-    <w:name w:val="Normal"/>
-    <w:qFormat/>
-  </w:style>
-  <w:style w:type="character" w:default="1" w:styleId="DefaultParagraphFont">
-    <w:name w:val="Default Paragraph Font"/>
-    <w:uiPriority w:val="1"/>
-    <w:semiHidden/>
-    <w:unhideWhenUsed/>
-  </w:style>
-  <w:style w:type="table" w:default="1" w:styleId="TableNormal">
-    <w:name w:val="Normal Table"/>
-    <w:uiPriority w:val="99"/>
-    <w:semiHidden/>
-    <w:unhideWhenUsed/>
-    <w:tblPr>
-      <w:tblInd w:w="0" w:type="dxa"/>
-      <w:tblCellMar>
-        <w:top w:w="0" w:type="dxa"/>
-        <w:left w:w="108" w:type="dxa"/>
-        <w:bottom w:w="0" w:type="dxa"/>
-        <w:right w:w="108" w:type="dxa"/>
-      </w:tblCellMar>
-    </w:tblPr>
-  </w:style>
-  <w:style w:type="numbering" w:default="1" w:styleId="NoList">
-    <w:name w:val="No List"/>
-    <w:uiPriority w:val="99"/>
-    <w:semiHidden/>
-    <w:unhideWhenUsed/>
-  </w:style>
-  <w:style w:type="paragraph" w:styleId="ListParagraph">
-    <w:name w:val="List Paragraph"/>
-    <w:basedOn w:val="Normal"/>
-    <w:uiPriority w:val="34"/>
-    <w:qFormat/>
-    <w:rsid w:val="00074BF2"/>
-    <w:pPr>
-      <w:ind w:left="720"/>
-      <w:contextualSpacing/>
-    </w:pPr>
-  </w:style>
-  <w:style w:type="paragraph" w:styleId="NormalWeb">
-    <w:name w:val="Normal (Web)"/>
-    <w:basedOn w:val="Normal"/>
-    <w:uiPriority w:val="99"/>
-    <w:semiHidden/>
-    <w:unhideWhenUsed/>
-    <w:rsid w:val="00173A9A"/>
-    <w:pPr>
-      <w:spacing w:before="100" w:beforeAutospacing="1" w:after="100" w:afterAutospacing="1" w:line="240" w:lineRule="auto"/>
-    </w:pPr>
-    <w:rPr>
-      <w:rFonts w:ascii="Times New Roman" w:eastAsia="Times New Roman" w:hAnsi="Times New Roman" w:cs="Times New Roman"/>
-      <w:sz w:val="24"/>
-      <w:szCs w:val="24"/>
-      <w:lang w:eastAsia="en-CA"/>
-    </w:rPr>
-  </w:style>
-  <w:style w:type="paragraph" w:styleId="HTMLPreformatted">
-    <w:name w:val="HTML Preformatted"/>
-    <w:basedOn w:val="Normal"/>
-    <w:link w:val="HTMLPreformattedChar"/>
-    <w:uiPriority w:val="99"/>
-    <w:semiHidden/>
-    <w:unhideWhenUsed/>
-    <w:rsid w:val="009A3E89"/>
-    <w:pPr>
-      <w:tabs>
-        <w:tab w:val="left" w:pos="916"/>
-        <w:tab w:val="left" w:pos="1832"/>
-        <w:tab w:val="left" w:pos="2748"/>
-        <w:tab w:val="left" w:pos="3664"/>
-        <w:tab w:val="left" w:pos="4580"/>
-        <w:tab w:val="left" w:pos="5496"/>
-        <w:tab w:val="left" w:pos="6412"/>
-        <w:tab w:val="left" w:pos="7328"/>
-        <w:tab w:val="left" w:pos="8244"/>
-        <w:tab w:val="left" w:pos="9160"/>
-        <w:tab w:val="left" w:pos="10076"/>
-        <w:tab w:val="left" w:pos="10992"/>
-        <w:tab w:val="left" w:pos="11908"/>
-        <w:tab w:val="left" w:pos="12824"/>
-        <w:tab w:val="left" w:pos="13740"/>
-        <w:tab w:val="left" w:pos="14656"/>
-      </w:tabs>
-      <w:spacing w:after="0" w:line="240" w:lineRule="auto"/>
-    </w:pPr>
-    <w:rPr>
-      <w:rFonts w:ascii="Courier New" w:eastAsia="Times New Roman" w:hAnsi="Courier New" w:cs="Courier New"/>
-      <w:sz w:val="20"/>
-      <w:szCs w:val="20"/>
-      <w:lang w:eastAsia="en-CA"/>
-    </w:rPr>
-  </w:style>
-  <w:style w:type="character" w:customStyle="1" w:styleId="HTMLPreformattedChar">
-    <w:name w:val="HTML Preformatted Char"/>
-    <w:basedOn w:val="DefaultParagraphFont"/>
-    <w:link w:val="HTMLPreformatted"/>
-    <w:uiPriority w:val="99"/>
-    <w:semiHidden/>
-    <w:rsid w:val="009A3E89"/>
-    <w:rPr>
-      <w:rFonts w:ascii="Courier New" w:eastAsia="Times New Roman" w:hAnsi="Courier New" w:cs="Courier New"/>
-      <w:sz w:val="20"/>
-      <w:szCs w:val="20"/>
-      <w:lang w:eastAsia="en-CA"/>
-    </w:rPr>
-  </w:style>
-  <w:style w:type="character" w:styleId="Hyperlink">
-    <w:name w:val="Hyperlink"/>
-    <w:basedOn w:val="DefaultParagraphFont"/>
-    <w:uiPriority w:val="99"/>
-    <w:unhideWhenUsed/>
-    <w:rsid w:val="009A3E89"/>
-    <w:rPr>
-      <w:strike w:val="0"/>
-      <w:dstrike w:val="0"/>
-      <w:color w:val="0033CC"/>
-      <w:u w:val="none"/>
-      <w:effect w:val="none"/>
-    </w:rPr>
-  </w:style>
-  <w:style w:type="character" w:customStyle="1" w:styleId="parameter1">
-    <w:name w:val="parameter1"/>
-    <w:basedOn w:val="DefaultParagraphFont"/>
-    <w:rsid w:val="009A3E89"/>
-    <w:rPr>
-      <w:rFonts w:ascii="Segoe UI" w:hAnsi="Segoe UI" w:cs="Segoe UI" w:hint="default"/>
-      <w:i/>
-      <w:iCs/>
-      <w:sz w:val="24"/>
-      <w:szCs w:val="24"/>
-    </w:rPr>
-  </w:style>
-  <w:style w:type="paragraph" w:styleId="BodyText">
-    <w:name w:val="Body Text"/>
-    <w:basedOn w:val="Normal"/>
-    <w:link w:val="BodyTextChar"/>
-    <w:rsid w:val="001A159E"/>
-    <w:pPr>
-      <w:spacing w:after="0" w:line="240" w:lineRule="auto"/>
-    </w:pPr>
-    <w:rPr>
-      <w:rFonts w:ascii="Times New Roman" w:eastAsia="Times New Roman" w:hAnsi="Times New Roman" w:cs="Times New Roman"/>
-      <w:b/>
-      <w:sz w:val="20"/>
-      <w:szCs w:val="20"/>
-      <w:lang w:val="en-GB"/>
-    </w:rPr>
-  </w:style>
-  <w:style w:type="character" w:customStyle="1" w:styleId="BodyTextChar">
-    <w:name w:val="Body Text Char"/>
-    <w:basedOn w:val="DefaultParagraphFont"/>
-    <w:link w:val="BodyText"/>
-    <w:rsid w:val="001A159E"/>
-    <w:rPr>
-      <w:rFonts w:ascii="Times New Roman" w:eastAsia="Times New Roman" w:hAnsi="Times New Roman" w:cs="Times New Roman"/>
-      <w:b/>
-      <w:sz w:val="20"/>
-      <w:szCs w:val="20"/>
-      <w:lang w:val="en-GB"/>
-    </w:rPr>
-  </w:style>
-  <w:style w:type="character" w:styleId="HTMLCode">
-    <w:name w:val="HTML Code"/>
-    <w:uiPriority w:val="99"/>
-    <w:semiHidden/>
-    <w:unhideWhenUsed/>
-    <w:rsid w:val="0066533D"/>
-    <w:rPr>
-      <w:rFonts w:ascii="Courier New" w:eastAsia="Times New Roman" w:hAnsi="Courier New" w:cs="Courier New"/>
-      <w:sz w:val="20"/>
-      <w:szCs w:val="20"/>
-    </w:rPr>
-  </w:style>
-</w:styles>
-</file>
-
-<file path=word/stylesWithEffects.xml><?xml version="1.0" encoding="utf-8"?>
-<w:styles xmlns:wpc="http://schemas.microsoft.com/office/word/2010/wordprocessingCanvas" xmlns:mc="http://schemas.openxmlformats.org/markup-compatibility/2006" xmlns:o="urn:schemas-microsoft-com:office:office" xmlns:r="http://schemas.openxmlformats.org/officeDocument/2006/relationships" xmlns:m="http://schemas.openxmlformats.org/officeDocument/2006/math" xmlns:v="urn:schemas-microsoft-com:vml" xmlns:wp14="http://schemas.microsoft.com/office/word/2010/wordprocessingDrawing" xmlns:wp="http://schemas.openxmlformats.org/drawingml/2006/wordprocessingDrawing" xmlns:w10="urn:schemas-microsoft-com:office:word" xmlns:w="http://schemas.openxmlformats.org/wordprocessingml/2006/main" xmlns:w14="http://schemas.microsoft.com/office/word/2010/wordml" xmlns:wpg="http://schemas.microsoft.com/office/word/2010/wordprocessingGroup" xmlns:wpi="http://schemas.microsoft.com/office/word/2010/wordprocessingInk" xmlns:wne="http://schemas.microsoft.com/office/word/2006/wordml" xmlns:wps="http://schemas.microsoft.com/office/word/2010/wordprocessingShape" mc:Ignorable="w14 wp14">
-  <w:docDefaults>
-    <w:rPrDefault>
-      <w:rPr>
-        <w:rFonts w:asciiTheme="minorHAnsi" w:eastAsiaTheme="minorEastAsia" w:hAnsiTheme="minorHAnsi" w:cstheme="minorBidi"/>
-        <w:sz w:val="22"/>
-        <w:szCs w:val="22"/>
-        <w:lang w:val="en-US" w:eastAsia="en-US" w:bidi="ar-SA"/>
-      </w:rPr>
-    </w:rPrDefault>
-    <w:pPrDefault>
-      <w:pPr>
-        <w:spacing w:after="200" w:line="276" w:lineRule="auto"/>
-      </w:pPr>
-    </w:pPrDefault>
-  </w:docDefaults>
-  <w:latentStyles w:defLockedState="0" w:defUIPriority="99" w:defSemiHidden="1" w:defUnhideWhenUsed="1" w:defQFormat="0" w:count="267">
-    <w:lsdException w:name="Normal" w:semiHidden="0" w:uiPriority="0" w:unhideWhenUsed="0" w:qFormat="1"/>
-    <w:lsdException w:name="heading 1" w:semiHidden="0" w:uiPriority="9" w:unhideWhenUsed="0" w:qFormat="1"/>
-    <w:lsdException w:name="heading 2" w:uiPriority="9" w:qFormat="1"/>
-    <w:lsdException w:name="heading 3" w:uiPriority="9" w:qFormat="1"/>
-    <w:lsdException w:name="heading 4" w:uiPriority="9" w:qFormat="1"/>
-    <w:lsdException w:name="heading 5" w:uiPriority="9" w:qFormat="1"/>
-    <w:lsdException w:name="heading 6" w:uiPriority="9" w:qFormat="1"/>
-    <w:lsdException w:name="heading 7" w:uiPriority="9" w:qFormat="1"/>
-    <w:lsdException w:name="heading 8" w:uiPriority="9" w:qFormat="1"/>
-    <w:lsdException w:name="heading 9" w:uiPriority="9" w:qFormat="1"/>
-    <w:lsdException w:name="toc 1" w:uiPriority="39"/>
-    <w:lsdException w:name="toc 2" w:uiPriority="39"/>
-    <w:lsdException w:name="toc 3" w:uiPriority="39"/>
-    <w:lsdException w:name="toc 4" w:uiPriority="39"/>
-    <w:lsdException w:name="toc 5" w:uiPriority="39"/>
-    <w:lsdException w:name="toc 6" w:uiPriority="39"/>
-    <w:lsdException w:name="toc 7" w:uiPriority="39"/>
-    <w:lsdException w:name="toc 8" w:uiPriority="39"/>
-    <w:lsdException w:name="toc 9" w:uiPriority="39"/>
-    <w:lsdException w:name="caption" w:uiPriority="35" w:qFormat="1"/>
-    <w:lsdException w:name="Title" w:semiHidden="0" w:uiPriority="10" w:unhideWhenUsed="0" w:qFormat="1"/>
-    <w:lsdException w:name="Default Paragraph Font" w:uiPriority="1"/>
-    <w:lsdException w:name="Body Text" w:uiPriority="0"/>
-    <w:lsdException w:name="Subtitle" w:semiHidden="0" w:uiPriority="11" w:unhideWhenUsed="0" w:qFormat="1"/>
-    <w:lsdException w:name="Strong" w:semiHidden="0" w:uiPriority="22" w:unhideWhenUsed="0" w:qFormat="1"/>
-    <w:lsdException w:name="Emphasis" w:semiHidden="0" w:uiPriority="20" w:unhideWhenUsed="0" w:qFormat="1"/>
-    <w:lsdException w:name="Table Grid" w:semiHidden="0" w:uiPriority="59" w:unhideWhenUsed="0"/>
-    <w:lsdException w:name="Placeholder Text" w:unhideWhenUsed="0"/>
-    <w:lsdException w:name="No Spacing" w:semiHidden="0" w:uiPriority="1" w:unhideWhenUsed="0" w:qFormat="1"/>
-    <w:lsdException w:name="Light Shading" w:semiHidden="0" w:uiPriority="60" w:unhideWhenUsed="0"/>
-    <w:lsdException w:name="Light List" w:semiHidden="0" w:uiPriority="61" w:unhideWhenUsed="0"/>
-    <w:lsdException w:name="Light Grid" w:semiHidden="0" w:uiPriority="62" w:unhideWhenUsed="0"/>
-    <w:lsdException w:name="Medium Shading 1" w:semiHidden="0" w:uiPriority="63" w:unhideWhenUsed="0"/>
-    <w:lsdException w:name="Medium Shading 2" w:semiHidden="0" w:uiPriority="64" w:unhideWhenUsed="0"/>
-    <w:lsdException w:name="Medium List 1" w:semiHidden="0" w:uiPriority="65" w:unhideWhenUsed="0"/>
-    <w:lsdException w:name="Medium List 2" w:semiHidden="0" w:uiPriority="66" w:unhideWhenUsed="0"/>
-    <w:lsdException w:name="Medium Grid 1" w:semiHidden="0" w:uiPriority="67" w:unhideWhenUsed="0"/>
-    <w:lsdException w:name="Medium Grid 2" w:semiHidden="0" w:uiPriority="68" w:unhideWhenUsed="0"/>
-    <w:lsdException w:name="Medium Grid 3" w:semiHidden="0" w:uiPriority="69" w:unhideWhenUsed="0"/>
-    <w:lsdException w:name="Dark List" w:semiHidden="0" w:uiPriority="70" w:unhideWhenUsed="0"/>
-    <w:lsdException w:name="Colorful Shading" w:semiHidden="0" w:uiPriority="71" w:unhideWhenUsed="0"/>
-    <w:lsdException w:name="Colorful List" w:semiHidden="0" w:uiPriority="72" w:unhideWhenUsed="0"/>
-    <w:lsdException w:name="Colorful Grid" w:semiHidden="0" w:uiPriority="73" w:unhideWhenUsed="0"/>
-    <w:lsdException w:name="Light Shading Accent 1" w:semiHidden="0" w:uiPriority="60" w:unhideWhenUsed="0"/>
-    <w:lsdException w:name="Light List Accent 1" w:semiHidden="0" w:uiPriority="61" w:unhideWhenUsed="0"/>
-    <w:lsdException w:name="Light Grid Accent 1" w:semiHidden="0" w:uiPriority="62" w:unhideWhenUsed="0"/>
-    <w:lsdException w:name="Medium Shading 1 Accent 1" w:semiHidden="0" w:uiPriority="63" w:unhideWhenUsed="0"/>
-    <w:lsdException w:name="Medium Shading 2 Accent 1" w:semiHidden="0" w:uiPriority="64" w:unhideWhenUsed="0"/>
-    <w:lsdException w:name="Medium List 1 Accent 1" w:semiHidden="0" w:uiPriority="65" w:unhideWhenUsed="0"/>
-    <w:lsdException w:name="Revision" w:unhideWhenUsed="0"/>
-    <w:lsdException w:name="List Paragraph" w:semiHidden="0" w:uiPriority="34" w:unhideWhenUsed="0" w:qFormat="1"/>
-    <w:lsdException w:name="Quote" w:semiHidden="0" w:uiPriority="29" w:unhideWhenUsed="0" w:qFormat="1"/>
-    <w:lsdException w:name="Intense Quote" w:semiHidden="0" w:uiPriority="30" w:unhideWhenUsed="0" w:qFormat="1"/>
-    <w:lsdException w:name="Medium List 2 Accent 1" w:semiHidden="0" w:uiPriority="66" w:unhideWhenUsed="0"/>
-    <w:lsdException w:name="Medium Grid 1 Accent 1" w:semiHidden="0" w:uiPriority="67" w:unhideWhenUsed="0"/>
-    <w:lsdException w:name="Medium Grid 2 Accent 1" w:semiHidden="0" w:uiPriority="68" w:unhideWhenUsed="0"/>
-    <w:lsdException w:name="Medium Grid 3 Accent 1" w:semiHidden="0" w:uiPriority="69" w:unhideWhenUsed="0"/>
-    <w:lsdException w:name="Dark List Accent 1" w:semiHidden="0" w:uiPriority="70" w:unhideWhenUsed="0"/>
-    <w:lsdException w:name="Colorful Shading Accent 1" w:semiHidden="0" w:uiPriority="71" w:unhideWhenUsed="0"/>
-    <w:lsdException w:name="Colorful List Accent 1" w:semiHidden="0" w:uiPriority="72" w:unhideWhenUsed="0"/>
-    <w:lsdException w:name="Colorful Grid Accent 1" w:semiHidden="0" w:uiPriority="73" w:unhideWhenUsed="0"/>
-    <w:lsdException w:name="Light Shading Accent 2" w:semiHidden="0" w:uiPriority="60" w:unhideWhenUsed="0"/>
-    <w:lsdException w:name="Light List Accent 2" w:semiHidden="0" w:uiPriority="61" w:unhideWhenUsed="0"/>
-    <w:lsdException w:name="Light Grid Accent 2" w:semiHidden="0" w:uiPriority="62" w:unhideWhenUsed="0"/>
-    <w:lsdException w:name="Medium Shading 1 Accent 2" w:semiHidden="0" w:uiPriority="63" w:unhideWhenUsed="0"/>
-    <w:lsdException w:name="Medium Shading 2 Accent 2" w:semiHidden="0" w:uiPriority="64" w:unhideWhenUsed="0"/>
-    <w:lsdException w:name="Medium List 1 Accent 2" w:semiHidden="0" w:uiPriority="65" w:unhideWhenUsed="0"/>
-    <w:lsdException w:name="Medium List 2 Accent 2" w:semiHidden="0" w:uiPriority="66" w:unhideWhenUsed="0"/>
-    <w:lsdException w:name="Medium Grid 1 Accent 2" w:semiHidden="0" w:uiPriority="67" w:unhideWhenUsed="0"/>
-    <w:lsdException w:name="Medium Grid 2 Accent 2" w:semiHidden="0" w:uiPriority="68" w:unhideWhenUsed="0"/>
-    <w:lsdException w:name="Medium Grid 3 Accent 2" w:semiHidden="0" w:uiPriority="69" w:unhideWhenUsed="0"/>
-    <w:lsdException w:name="Dark List Accent 2" w:semiHidden="0" w:uiPriority="70" w:unhideWhenUsed="0"/>
-    <w:lsdException w:name="Colorful Shading Accent 2" w:semiHidden="0" w:uiPriority="71" w:unhideWhenUsed="0"/>
-    <w:lsdException w:name="Colorful List Accent 2" w:semiHidden="0" w:uiPriority="72" w:unhideWhenUsed="0"/>
-    <w:lsdException w:name="Colorful Grid Accent 2" w:semiHidden="0" w:uiPriority="73" w:unhideWhenUsed="0"/>
-    <w:lsdException w:name="Light Shading Accent 3" w:semiHidden="0" w:uiPriority="60" w:unhideWhenUsed="0"/>
-    <w:lsdException w:name="Light List Accent 3" w:semiHidden="0" w:uiPriority="61" w:unhideWhenUsed="0"/>
-    <w:lsdException w:name="Light Grid Accent 3" w:semiHidden="0" w:uiPriority="62" w:unhideWhenUsed="0"/>
-    <w:lsdException w:name="Medium Shading 1 Accent 3" w:semiHidden="0" w:uiPriority="63" w:unhideWhenUsed="0"/>
-    <w:lsdException w:name="Medium Shading 2 Accent 3" w:semiHidden="0" w:uiPriority="64" w:unhideWhenUsed="0"/>
-    <w:lsdException w:name="Medium List 1 Accent 3" w:semiHidden="0" w:uiPriority="65" w:unhideWhenUsed="0"/>
-    <w:lsdException w:name="Medium List 2 Accent 3" w:semiHidden="0" w:uiPriority="66" w:unhideWhenUsed="0"/>
-    <w:lsdException w:name="Medium Grid 1 Accent 3" w:semiHidden="0" w:uiPriority="67" w:unhideWhenUsed="0"/>
-    <w:lsdException w:name="Medium Grid 2 Accent 3" w:semiHidden="0" w:uiPriority="68" w:unhideWhenUsed="0"/>
-    <w:lsdException w:name="Medium Grid 3 Accent 3" w:semiHidden="0" w:uiPriority="69" w:unhideWhenUsed="0"/>
-    <w:lsdException w:name="Dark List Accent 3" w:semiHidden="0" w:uiPriority="70" w:unhideWhenUsed="0"/>
-    <w:lsdException w:name="Colorful Shading Accent 3" w:semiHidden="0" w:uiPriority="71" w:unhideWhenUsed="0"/>
-    <w:lsdException w:name="Colorful List Accent 3" w:semiHidden="0" w:uiPriority="72" w:unhideWhenUsed="0"/>
-    <w:lsdException w:name="Colorful Grid Accent 3" w:semiHidden="0" w:uiPriority="73" w:unhideWhenUsed="0"/>
-    <w:lsdException w:name="Light Shading Accent 4" w:semiHidden="0" w:uiPriority="60" w:unhideWhenUsed="0"/>
-    <w:lsdException w:name="Light List Accent 4" w:semiHidden="0" w:uiPriority="61" w:unhideWhenUsed="0"/>
-    <w:lsdException w:name="Light Grid Accent 4" w:semiHidden="0" w:uiPriority="62" w:unhideWhenUsed="0"/>
-    <w:lsdException w:name="Medium Shading 1 Accent 4" w:semiHidden="0" w:uiPriority="63" w:unhideWhenUsed="0"/>
-    <w:lsdException w:name="Medium Shading 2 Accent 4" w:semiHidden="0" w:uiPriority="64" w:unhideWhenUsed="0"/>
-    <w:lsdException w:name="Medium List 1 Accent 4" w:semiHidden="0" w:uiPriority="65" w:unhideWhenUsed="0"/>
-    <w:lsdException w:name="Medium List 2 Accent 4" w:semiHidden="0" w:uiPriority="66" w:unhideWhenUsed="0"/>
-    <w:lsdException w:name="Medium Grid 1 Accent 4" w:semiHidden="0" w:uiPriority="67" w:unhideWhenUsed="0"/>
-    <w:lsdException w:name="Medium Grid 2 Accent 4" w:semiHidden="0" w:uiPriority="68" w:unhideWhenUsed="0"/>
-    <w:lsdException w:name="Medium Grid 3 Accent 4" w:semiHidden="0" w:uiPriority="69" w:unhideWhenUsed="0"/>
-    <w:lsdException w:name="Dark List Accent 4" w:semiHidden="0" w:uiPriority="70" w:unhideWhenUsed="0"/>
-    <w:lsdException w:name="Colorful Shading Accent 4" w:semiHidden="0" w:uiPriority="71" w:unhideWhenUsed="0"/>
-    <w:lsdException w:name="Colorful List Accent 4" w:semiHidden="0" w:uiPriority="72" w:unhideWhenUsed="0"/>
-    <w:lsdException w:name="Colorful Grid Accent 4" w:semiHidden="0" w:uiPriority="73" w:unhideWhenUsed="0"/>
-    <w:lsdException w:name="Light Shading Accent 5" w:semiHidden="0" w:uiPriority="60" w:unhideWhenUsed="0"/>
-    <w:lsdException w:name="Light List Accent 5" w:semiHidden="0" w:uiPriority="61" w:unhideWhenUsed="0"/>
-    <w:lsdException w:name="Light Grid Accent 5" w:semiHidden="0" w:uiPriority="62" w:unhideWhenUsed="0"/>
-    <w:lsdException w:name="Medium Shading 1 Accent 5" w:semiHidden="0" w:uiPriority="63" w:unhideWhenUsed="0"/>
-    <w:lsdException w:name="Medium Shading 2 Accent 5" w:semiHidden="0" w:uiPriority="64" w:unhideWhenUsed="0"/>
-    <w:lsdException w:name="Medium List 1 Accent 5" w:semiHidden="0" w:uiPriority="65" w:unhideWhenUsed="0"/>
-    <w:lsdException w:name="Medium List 2 Accent 5" w:semiHidden="0" w:uiPriority="66" w:unhideWhenUsed="0"/>
-    <w:lsdException w:name="Medium Grid 1 Accent 5" w:semiHidden="0" w:uiPriority="67" w:unhideWhenUsed="0"/>
-    <w:lsdException w:name="Medium Grid 2 Accent 5" w:semiHidden="0" w:uiPriority="68" w:unhideWhenUsed="0"/>
-    <w:lsdException w:name="Medium Grid 3 Accent 5" w:semiHidden="0" w:uiPriority="69" w:unhideWhenUsed="0"/>
-    <w:lsdException w:name="Dark List Accent 5" w:semiHidden="0" w:uiPriority="70" w:unhideWhenUsed="0"/>
-    <w:lsdException w:name="Colorful Shading Accent 5" w:semiHidden="0" w:uiPriority="71" w:unhideWhenUsed="0"/>
-    <w:lsdException w:name="Colorful List Accent 5" w:semiHidden="0" w:uiPriority="72" w:unhideWhenUsed="0"/>
-    <w:lsdException w:name="Colorful Grid Accent 5" w:semiHidden="0" w:uiPriority="73" w:unhideWhenUsed="0"/>
-    <w:lsdException w:name="Light Shading Accent 6" w:semiHidden="0" w:uiPriority="60" w:unhideWhenUsed="0"/>
-    <w:lsdException w:name="Light List Accent 6" w:semiHidden="0" w:uiPriority="61" w:unhideWhenUsed="0"/>
-    <w:lsdException w:name="Light Grid Accent 6" w:semiHidden="0" w:uiPriority="62" w:unhideWhenUsed="0"/>
-    <w:lsdException w:name="Medium Shading 1 Accent 6" w:semiHidden="0" w:uiPriority="63" w:unhideWhenUsed="0"/>
-    <w:lsdException w:name="Medium Shading 2 Accent 6" w:semiHidden="0" w:uiPriority="64" w:unhideWhenUsed="0"/>
-    <w:lsdException w:name="Medium List 1 Accent 6" w:semiHidden="0" w:uiPriority="65" w:unhideWhenUsed="0"/>
-    <w:lsdException w:name="Medium List 2 Accent 6" w:semiHidden="0" w:uiPriority="66" w:unhideWhenUsed="0"/>
-    <w:lsdException w:name="Medium Grid 1 Accent 6" w:semiHidden="0" w:uiPriority="67" w:unhideWhenUsed="0"/>
-    <w:lsdException w:name="Medium Grid 2 Accent 6" w:semiHidden="0" w:uiPriority="68" w:unhideWhenUsed="0"/>
-    <w:lsdException w:name="Medium Grid 3 Accent 6" w:semiHidden="0" w:uiPriority="69" w:unhideWhenUsed="0"/>
-    <w:lsdException w:name="Dark List Accent 6" w:semiHidden="0" w:uiPriority="70" w:unhideWhenUsed="0"/>
-    <w:lsdException w:name="Colorful Shading Accent 6" w:semiHidden="0" w:uiPriority="71" w:unhideWhenUsed="0"/>
-    <w:lsdException w:name="Colorful List Accent 6" w:semiHidden="0" w:uiPriority="72" w:unhideWhenUsed="0"/>
-    <w:lsdException w:name="Colorful Grid Accent 6" w:semiHidden="0" w:uiPriority="73" w:unhideWhenUsed="0"/>
-    <w:lsdException w:name="Subtle Emphasis" w:semiHidden="0" w:uiPriority="19" w:unhideWhenUsed="0" w:qFormat="1"/>
-    <w:lsdException w:name="Intense Emphasis" w:semiHidden="0" w:uiPriority="21" w:unhideWhenUsed="0" w:qFormat="1"/>
-    <w:lsdException w:name="Subtle Reference" w:semiHidden="0" w:uiPriority="31" w:unhideWhenUsed="0" w:qFormat="1"/>
-    <w:lsdException w:name="Intense Reference" w:semiHidden="0" w:uiPriority="32" w:unhideWhenUsed="0" w:qFormat="1"/>
-    <w:lsdException w:name="Book Title" w:semiHidden="0" w:uiPriority="33" w:unhideWhenUsed="0" w:qFormat="1"/>
-    <w:lsdException w:name="Bibliography" w:uiPriority="37"/>
-    <w:lsdException w:name="TOC Heading" w:uiPriority="39" w:qFormat="1"/>
+  <w:latentStyles w:defLockedState="0" w:defUIPriority="99" w:defSemiHidden="0" w:defUnhideWhenUsed="0" w:defQFormat="0" w:count="371">
+    <w:lsdException w:name="Normal" w:uiPriority="0" w:qFormat="1"/>
+    <w:lsdException w:name="heading 1" w:uiPriority="9" w:qFormat="1"/>
+    <w:lsdException w:name="heading 2" w:semiHidden="1" w:uiPriority="9" w:unhideWhenUsed="1" w:qFormat="1"/>
+    <w:lsdException w:name="heading 3" w:semiHidden="1" w:uiPriority="9" w:unhideWhenUsed="1" w:qFormat="1"/>
+    <w:lsdException w:name="heading 4" w:semiHidden="1" w:uiPriority="9" w:unhideWhenUsed="1" w:qFormat="1"/>
+    <w:lsdException w:name="heading 5" w:semiHidden="1" w:uiPriority="9" w:unhideWhenUsed="1" w:qFormat="1"/>
+    <w:lsdException w:name="heading 6" w:semiHidden="1" w:uiPriority="9" w:unhideWhenUsed="1" w:qFormat="1"/>
+    <w:lsdException w:name="heading 7" w:semiHidden="1" w:uiPriority="9" w:unhideWhenUsed="1" w:qFormat="1"/>
+    <w:lsdException w:name="heading 8" w:semiHidden="1" w:uiPriority="9" w:unhideWhenUsed="1" w:qFormat="1"/>
+    <w:lsdException w:name="heading 9" w:semiHidden="1" w:uiPriority="9" w:unhideWhenUsed="1" w:qFormat="1"/>
+    <w:lsdException w:name="index 1" w:semiHidden="1" w:unhideWhenUsed="1"/>
+    <w:lsdException w:name="index 2" w:semiHidden="1" w:unhideWhenUsed="1"/>
+    <w:lsdException w:name="index 3" w:semiHidden="1" w:unhideWhenUsed="1"/>
+    <w:lsdException w:name="index 4" w:semiHidden="1" w:unhideWhenUsed="1"/>
+    <w:lsdException w:name="index 5" w:semiHidden="1" w:unhideWhenUsed="1"/>
+    <w:lsdException w:name="index 6" w:semiHidden="1" w:unhideWhenUsed="1"/>
+    <w:lsdException w:name="index 7" w:semiHidden="1" w:unhideWhenUsed="1"/>
+    <w:lsdException w:name="index 8" w:semiHidden="1" w:unhideWhenUsed="1"/>
+    <w:lsdException w:name="index 9" w:semiHidden="1" w:unhideWhenUsed="1"/>
+    <w:lsdException w:name="toc 1" w:semiHidden="1" w:uiPriority="39" w:unhideWhenUsed="1"/>
+    <w:lsdException w:name="toc 2" w:semiHidden="1" w:uiPriority="39" w:unhideWhenUsed="1"/>
+    <w:lsdException w:name="toc 3" w:semiHidden="1" w:uiPriority="39" w:unhideWhenUsed="1"/>
+    <w:lsdException w:name="toc 4" w:semiHidden="1" w:uiPriority="39" w:unhideWhenUsed="1"/>
+    <w:lsdException w:name="toc 5" w:semiHidden="1" w:uiPriority="39" w:unhideWhenUsed="1"/>
+    <w:lsdException w:name="toc 6" w:semiHidden="1" w:uiPriority="39" w:unhideWhenUsed="1"/>
+    <w:lsdException w:name="toc 7" w:semiHidden="1" w:uiPriority="39" w:unhideWhenUsed="1"/>
+    <w:lsdException w:name="toc 8" w:semiHidden="1" w:uiPriority="39" w:unhideWhenUsed="1"/>
+    <w:lsdException w:name="toc 9" w:semiHidden="1" w:uiPriority="39" w:unhideWhenUsed="1"/>
+    <w:lsdException w:name="Normal Indent" w:semiHidden="1" w:unhideWhenUsed="1"/>
+    <w:lsdException w:name="footnote text" w:semiHidden="1" w:unhideWhenUsed="1"/>
+    <w:lsdException w:name="annotation text" w:semiHidden="1" w:unhideWhenUsed="1"/>
+    <w:lsdException w:name="header" w:semiHidden="1" w:unhideWhenUsed="1"/>
+    <w:lsdException w:name="footer" w:semiHidden="1" w:unhideWhenUsed="1"/>
+    <w:lsdException w:name="index heading" w:semiHidden="1" w:unhideWhenUsed="1"/>
+    <w:lsdException w:name="caption" w:semiHidden="1" w:uiPriority="35" w:unhideWhenUsed="1" w:qFormat="1"/>
+    <w:lsdException w:name="table of figures" w:semiHidden="1" w:unhideWhenUsed="1"/>
+    <w:lsdException w:name="envelope address" w:semiHidden="1" w:unhideWhenUsed="1"/>
+    <w:lsdException w:name="envelope return" w:semiHidden="1" w:unhideWhenUsed="1"/>
+    <w:lsdException w:name="footnote reference" w:semiHidden="1" w:unhideWhenUsed="1"/>
+    <w:lsdException w:name="annotation reference" w:semiHidden="1" w:unhideWhenUsed="1"/>
+    <w:lsdException w:name="line number" w:semiHidden="1" w:unhideWhenUsed="1"/>
+    <w:lsdException w:name="page number" w:semiHidden="1" w:unhideWhenUsed="1"/>
+    <w:lsdException w:name="endnote reference" w:semiHidden="1" w:unhideWhenUsed="1"/>
+    <w:lsdException w:name="endnote text" w:semiHidden="1" w:unhideWhenUsed="1"/>
+    <w:lsdException w:name="table of authorities" w:semiHidden="1" w:unhideWhenUsed="1"/>
+    <w:lsdException w:name="macro" w:semiHidden="1" w:unhideWhenUsed="1"/>
+    <w:lsdException w:name="toa heading" w:semiHidden="1" w:unhideWhenUsed="1"/>
+    <w:lsdException w:name="List" w:semiHidden="1" w:unhideWhenUsed="1"/>
+    <w:lsdException w:name="List Bullet" w:semiHidden="1" w:unhideWhenUsed="1"/>
+    <w:lsdException w:name="List Number" w:semiHidden="1" w:unhideWhenUsed="1"/>
+    <w:lsdException w:name="List 2" w:semiHidden="1" w:unhideWhenUsed="1"/>
+    <w:lsdException w:name="List 3" w:semiHidden="1" w:unhideWhenUsed="1"/>
+    <w:lsdException w:name="List 4" w:semiHidden="1" w:unhideWhenUsed="1"/>
+    <w:lsdException w:name="List 5" w:semiHidden="1" w:unhideWhenUsed="1"/>
+    <w:lsdException w:name="List Bullet 2" w:semiHidden="1" w:unhideWhenUsed="1"/>
+    <w:lsdException w:name="List Bullet 3" w:semiHidden="1" w:unhideWhenUsed="1"/>
+    <w:lsdException w:name="List Bullet 4" w:semiHidden="1" w:unhideWhenUsed="1"/>
+    <w:lsdException w:name="List Bullet 5" w:semiHidden="1" w:unhideWhenUsed="1"/>
+    <w:lsdException w:name="List Number 2" w:semiHidden="1" w:unhideWhenUsed="1"/>
+    <w:lsdException w:name="List Number 3" w:semiHidden="1" w:unhideWhenUsed="1"/>
+    <w:lsdException w:name="List Number 4" w:semiHidden="1" w:unhideWhenUsed="1"/>
+    <w:lsdException w:name="List Number 5" w:semiHidden="1" w:unhideWhenUsed="1"/>
+    <w:lsdException w:name="Title" w:uiPriority="10" w:qFormat="1"/>
+    <w:lsdException w:name="Closing" w:semiHidden="1" w:unhideWhenUsed="1"/>
+    <w:lsdException w:name="Signature" w:semiHidden="1" w:unhideWhenUsed="1"/>
+    <w:lsdException w:name="Default Paragraph Font" w:semiHidden="1" w:uiPriority="1" w:unhideWhenUsed="1"/>
+    <w:lsdException w:name="Body Text" w:semiHidden="1" w:uiPriority="0" w:unhideWhenUsed="1"/>
+    <w:lsdException w:name="Body Text Indent" w:semiHidden="1" w:unhideWhenUsed="1"/>
+    <w:lsdException w:name="List Continue" w:semiHidden="1" w:unhideWhenUsed="1"/>
+    <w:lsdException w:name="List Continue 2" w:semiHidden="1" w:unhideWhenUsed="1"/>
+    <w:lsdException w:name="List Continue 3" w:semiHidden="1" w:unhideWhenUsed="1"/>
+    <w:lsdException w:name="List Continue 4" w:semiHidden="1" w:unhideWhenUsed="1"/>
+    <w:lsdException w:name="List Continue 5" w:semiHidden="1" w:unhideWhenUsed="1"/>
+    <w:lsdException w:name="Message Header" w:semiHidden="1" w:unhideWhenUsed="1"/>
+    <w:lsdException w:name="Subtitle" w:uiPriority="11" w:qFormat="1"/>
+    <w:lsdException w:name="Salutation" w:semiHidden="1" w:unhideWhenUsed="1"/>
+    <w:lsdException w:name="Date" w:semiHidden="1" w:unhideWhenUsed="1"/>
+    <w:lsdException w:name="Body Text First Indent" w:semiHidden="1" w:unhideWhenUsed="1"/>
+    <w:lsdException w:name="Body Text First Indent 2" w:semiHidden="1" w:unhideWhenUsed="1"/>
+    <w:lsdException w:name="Note Heading" w:semiHidden="1" w:unhideWhenUsed="1"/>
+    <w:lsdException w:name="Body Text 2" w:semiHidden="1" w:unhideWhenUsed="1"/>
+    <w:lsdException w:name="Body Text 3" w:semiHidden="1" w:unhideWhenUsed="1"/>
+    <w:lsdException w:name="Body Text Indent 2" w:semiHidden="1" w:unhideWhenUsed="1"/>
+    <w:lsdException w:name="Body Text Indent 3" w:semiHidden="1" w:unhideWhenUsed="1"/>
+    <w:lsdException w:name="Block Text" w:semiHidden="1" w:unhideWhenUsed="1"/>
+    <w:lsdException w:name="Hyperlink" w:semiHidden="1" w:unhideWhenUsed="1"/>
+    <w:lsdException w:name="FollowedHyperlink" w:semiHidden="1" w:unhideWhenUsed="1"/>
+    <w:lsdException w:name="Strong" w:uiPriority="22" w:qFormat="1"/>
+    <w:lsdException w:name="Emphasis" w:uiPriority="20" w:qFormat="1"/>
+    <w:lsdException w:name="Document Map" w:semiHidden="1" w:unhideWhenUsed="1"/>
+    <w:lsdException w:name="Plain Text" w:semiHidden="1" w:unhideWhenUsed="1"/>
+    <w:lsdException w:name="E-mail Signature" w:semiHidden="1" w:unhideWhenUsed="1"/>
+    <w:lsdException w:name="HTML Top of Form" w:semiHidden="1" w:unhideWhenUsed="1"/>
+    <w:lsdException w:name="HTML Bottom of Form" w:semiHidden="1" w:unhideWhenUsed="1"/>
+    <w:lsdException w:name="Normal (Web)" w:semiHidden="1" w:unhideWhenUsed="1"/>
+    <w:lsdException w:name="HTML Acronym" w:semiHidden="1" w:unhideWhenUsed="1"/>
+    <w:lsdException w:name="HTML Address" w:semiHidden="1" w:unhideWhenUsed="1"/>
+    <w:lsdException w:name="HTML Cite" w:semiHidden="1" w:unhideWhenUsed="1"/>
+    <w:lsdException w:name="HTML Code" w:semiHidden="1" w:unhideWhenUsed="1"/>
+    <w:lsdException w:name="HTML Definition" w:semiHidden="1" w:unhideWhenUsed="1"/>
+    <w:lsdException w:name="HTML Keyboard" w:semiHidden="1" w:unhideWhenUsed="1"/>
+    <w:lsdException w:name="HTML Preformatted" w:semiHidden="1" w:unhideWhenUsed="1"/>
+    <w:lsdException w:name="HTML Sample" w:semiHidden="1" w:unhideWhenUsed="1"/>
+    <w:lsdException w:name="HTML Typewriter" w:semiHidden="1" w:unhideWhenUsed="1"/>
+    <w:lsdException w:name="HTML Variable" w:semiHidden="1" w:unhideWhenUsed="1"/>
+    <w:lsdException w:name="Normal Table" w:semiHidden="1" w:unhideWhenUsed="1"/>
+    <w:lsdException w:name="annotation subject" w:semiHidden="1" w:unhideWhenUsed="1"/>
+    <w:lsdException w:name="No List" w:semiHidden="1" w:unhideWhenUsed="1"/>
+    <w:lsdException w:name="Outline List 1" w:semiHidden="1" w:unhideWhenUsed="1"/>
+    <w:lsdException w:name="Outline List 2" w:semiHidden="1" w:unhideWhenUsed="1"/>
+    <w:lsdException w:name="Outline List 3" w:semiHidden="1" w:unhideWhenUsed="1"/>
+    <w:lsdException w:name="Table Simple 1" w:semiHidden="1" w:unhideWhenUsed="1"/>
+    <w:lsdException w:name="Table Simple 2" w:semiHidden="1" w:unhideWhenUsed="1"/>
+    <w:lsdException w:name="Table Simple 3" w:semiHidden="1" w:unhideWhenUsed="1"/>
+    <w:lsdException w:name="Table Classic 1" w:semiHidden="1" w:unhideWhenUsed="1"/>
+    <w:lsdException w:name="Table Classic 2" w:semiHidden="1" w:unhideWhenUsed="1"/>
+    <w:lsdException w:name="Table Classic 3" w:semiHidden="1" w:unhideWhenUsed="1"/>
+    <w:lsdException w:name="Table Classic 4" w:semiHidden="1" w:unhideWhenUsed="1"/>
+    <w:lsdException w:name="Table Colorful 1" w:semiHidden="1" w:unhideWhenUsed="1"/>
+    <w:lsdException w:name="Table Colorful 2" w:semiHidden="1" w:unhideWhenUsed="1"/>
+    <w:lsdException w:name="Table Colorful 3" w:semiHidden="1" w:unhideWhenUsed="1"/>
+    <w:lsdException w:name="Table Columns 1" w:semiHidden="1" w:unhideWhenUsed="1"/>
+    <w:lsdException w:name="Table Columns 2" w:semiHidden="1" w:unhideWhenUsed="1"/>
+    <w:lsdException w:name="Table Columns 3" w:semiHidden="1" w:unhideWhenUsed="1"/>
+    <w:lsdException w:name="Table Columns 4" w:semiHidden="1" w:unhideWhenUsed="1"/>
+    <w:lsdException w:name="Table Columns 5" w:semiHidden="1" w:unhideWhenUsed="1"/>
+    <w:lsdException w:name="Table Grid 1" w:semiHidden="1" w:unhideWhenUsed="1"/>
+    <w:lsdException w:name="Table Grid 2" w:semiHidden="1" w:unhideWhenUsed="1"/>
+    <w:lsdException w:name="Table Grid 3" w:semiHidden="1" w:unhideWhenUsed="1"/>
+    <w:lsdException w:name="Table Grid 4" w:semiHidden="1" w:unhideWhenUsed="1"/>
+    <w:lsdException w:name="Table Grid 5" w:semiHidden="1" w:unhideWhenUsed="1"/>
+    <w:lsdException w:name="Table Grid 6" w:semiHidden="1" w:unhideWhenUsed="1"/>
+    <w:lsdException w:name="Table Grid 7" w:semiHidden="1" w:unhideWhenUsed="1"/>
+    <w:lsdException w:name="Table Grid 8" w:semiHidden="1" w:unhideWhenUsed="1"/>
+    <w:lsdException w:name="Table List 1" w:semiHidden="1" w:unhideWhenUsed="1"/>
+    <w:lsdException w:name="Table List 2" w:semiHidden="1" w:unhideWhenUsed="1"/>
+    <w:lsdException w:name="Table List 3" w:semiHidden="1" w:unhideWhenUsed="1"/>
+    <w:lsdException w:name="Table List 4" w:semiHidden="1" w:unhideWhenUsed="1"/>
+    <w:lsdException w:name="Table List 5" w:semiHidden="1" w:unhideWhenUsed="1"/>
+    <w:lsdException w:name="Table List 6" w:semiHidden="1" w:unhideWhenUsed="1"/>
+    <w:lsdException w:name="Table List 7" w:semiHidden="1" w:unhideWhenUsed="1"/>
+    <w:lsdException w:name="Table List 8" w:semiHidden="1" w:unhideWhenUsed="1"/>
+    <w:lsdException w:name="Table 3D effects 1" w:semiHidden="1" w:unhideWhenUsed="1"/>
+    <w:lsdException w:name="Table 3D effects 2" w:semiHidden="1" w:unhideWhenUsed="1"/>
+    <w:lsdException w:name="Table 3D effects 3" w:semiHidden="1" w:unhideWhenUsed="1"/>
+    <w:lsdException w:name="Table Contemporary" w:semiHidden="1" w:unhideWhenUsed="1"/>
+    <w:lsdException w:name="Table Elegant" w:semiHidden="1" w:unhideWhenUsed="1"/>
+    <w:lsdException w:name="Table Professional" w:semiHidden="1" w:unhideWhenUsed="1"/>
+    <w:lsdException w:name="Table Subtle 1" w:semiHidden="1" w:unhideWhenUsed="1"/>
+    <w:lsdException w:name="Table Subtle 2" w:semiHidden="1" w:unhideWhenUsed="1"/>
+    <w:lsdException w:name="Table Web 1" w:semiHidden="1" w:unhideWhenUsed="1"/>
+    <w:lsdException w:name="Table Web 2" w:semiHidden="1" w:unhideWhenUsed="1"/>
+    <w:lsdException w:name="Table Web 3" w:semiHidden="1" w:unhideWhenUsed="1"/>
+    <w:lsdException w:name="Balloon Text" w:semiHidden="1" w:unhideWhenUsed="1"/>
+    <w:lsdException w:name="Table Grid" w:uiPriority="59"/>
+    <w:lsdException w:name="Table Theme" w:semiHidden="1" w:unhideWhenUsed="1"/>
+    <w:lsdException w:name="Placeholder Text" w:semiHidden="1"/>
+    <w:lsdException w:name="No Spacing" w:uiPriority="1" w:qFormat="1"/>
+    <w:lsdException w:name="Light Shading" w:uiPriority="60"/>
+    <w:lsdException w:name="Light List" w:uiPriority="61"/>
+    <w:lsdException w:name="Light Grid" w:uiPriority="62"/>
+    <w:lsdException w:name="Medium Shading 1" w:uiPriority="63"/>
+    <w:lsdException w:name="Medium Shading 2" w:uiPriority="64"/>
+    <w:lsdException w:name="Medium List 1" w:uiPriority="65"/>
+    <w:lsdException w:name="Medium List 2" w:uiPriority="66"/>
+    <w:lsdException w:name="Medium Grid 1" w:uiPriority="67"/>
+    <w:lsdException w:name="Medium Grid 2" w:uiPriority="68"/>
+    <w:lsdException w:name="Medium Grid 3" w:uiPriority="69"/>
+    <w:lsdException w:name="Dark List" w:uiPriority="70"/>
+    <w:lsdException w:name="Colorful Shading" w:uiPriority="71"/>
+    <w:lsdException w:name="Colorful List" w:uiPriority="72"/>
+    <w:lsdException w:name="Colorful Grid" w:uiPriority="73"/>
+    <w:lsdException w:name="Light Shading Accent 1" w:uiPriority="60"/>
+    <w:lsdException w:name="Light List Accent 1" w:uiPriority="61"/>
+    <w:lsdException w:name="Light Grid Accent 1" w:uiPriority="62"/>
+    <w:lsdException w:name="Medium Shading 1 Accent 1" w:uiPriority="63"/>
+    <w:lsdException w:name="Medium Shading 2 Accent 1" w:uiPriority="64"/>
+    <w:lsdException w:name="Medium List 1 Accent 1" w:uiPriority="65"/>
+    <w:lsdException w:name="Revision" w:semiHidden="1"/>
+    <w:lsdException w:name="List Paragraph" w:uiPriority="34" w:qFormat="1"/>
+    <w:lsdException w:name="Quote" w:uiPriority="29" w:qFormat="1"/>
+    <w:lsdException w:name="Intense Quote" w:uiPriority="30" w:qFormat="1"/>
+    <w:lsdException w:name="Medium List 2 Accent 1" w:uiPriority="66"/>
+    <w:lsdException w:name="Medium Grid 1 Accent 1" w:uiPriority="67"/>
+    <w:lsdException w:name="Medium Grid 2 Accent 1" w:uiPriority="68"/>
+    <w:lsdException w:name="Medium Grid 3 Accent 1" w:uiPriority="69"/>
+    <w:lsdException w:name="Dark List Accent 1" w:uiPriority="70"/>
+    <w:lsdException w:name="Colorful Shading Accent 1" w:uiPriority="71"/>
+    <w:lsdException w:name="Colorful List Accent 1" w:uiPriority="72"/>
+    <w:lsdException w:name="Colorful Grid Accent 1" w:uiPriority="73"/>
+    <w:lsdException w:name="Light Shading Accent 2" w:uiPriority="60"/>
+    <w:lsdException w:name="Light List Accent 2" w:uiPriority="61"/>
+    <w:lsdException w:name="Light Grid Accent 2" w:uiPriority="62"/>
+    <w:lsdException w:name="Medium Shading 1 Accent 2" w:uiPriority="63"/>
+    <w:lsdException w:name="Medium Shading 2 Accent 2" w:uiPriority="64"/>
+    <w:lsdException w:name="Medium List 1 Accent 2" w:uiPriority="65"/>
+    <w:lsdException w:name="Medium List 2 Accent 2" w:uiPriority="66"/>
+    <w:lsdException w:name="Medium Grid 1 Accent 2" w:uiPriority="67"/>
+    <w:lsdException w:name="Medium Grid 2 Accent 2" w:uiPriority="68"/>
+    <w:lsdException w:name="Medium Grid 3 Accent 2" w:uiPriority="69"/>
+    <w:lsdException w:name="Dark List Accent 2" w:uiPriority="70"/>
+    <w:lsdException w:name="Colorful Shading Accent 2" w:uiPriority="71"/>
+    <w:lsdException w:name="Colorful List Accent 2" w:uiPriority="72"/>
+    <w:lsdException w:name="Colorful Grid Accent 2" w:uiPriority="73"/>
+    <w:lsdException w:name="Light Shading Accent 3" w:uiPriority="60"/>
+    <w:lsdException w:name="Light List Accent 3" w:uiPriority="61"/>
+    <w:lsdException w:name="Light Grid Accent 3" w:uiPriority="62"/>
+    <w:lsdException w:name="Medium Shading 1 Accent 3" w:uiPriority="63"/>
+    <w:lsdException w:name="Medium Shading 2 Accent 3" w:uiPriority="64"/>
+    <w:lsdException w:name="Medium List 1 Accent 3" w:uiPriority="65"/>
+    <w:lsdException w:name="Medium List 2 Accent 3" w:uiPriority="66"/>
+    <w:lsdException w:name="Medium Grid 1 Accent 3" w:uiPriority="67"/>
+    <w:lsdException w:name="Medium Grid 2 Accent 3" w:uiPriority="68"/>
+    <w:lsdException w:name="Medium Grid 3 Accent 3" w:uiPriority="69"/>
+    <w:lsdException w:name="Dark List Accent 3" w:uiPriority="70"/>
+    <w:lsdException w:name="Colorful Shading Accent 3" w:uiPriority="71"/>
+    <w:lsdException w:name="Colorful List Accent 3" w:uiPriority="72"/>
+    <w:lsdException w:name="Colorful Grid Accent 3" w:uiPriority="73"/>
+    <w:lsdException w:name="Light Shading Accent 4" w:uiPriority="60"/>
+    <w:lsdException w:name="Light List Accent 4" w:uiPriority="61"/>
+    <w:lsdException w:name="Light Grid Accent 4" w:uiPriority="62"/>
+    <w:lsdException w:name="Medium Shading 1 Accent 4" w:uiPriority="63"/>
+    <w:lsdException w:name="Medium Shading 2 Accent 4" w:uiPriority="64"/>
+    <w:lsdException w:name="Medium List 1 Accent 4" w:uiPriority="65"/>
+    <w:lsdException w:name="Medium List 2 Accent 4" w:uiPriority="66"/>
+    <w:lsdException w:name="Medium Grid 1 Accent 4" w:uiPriority="67"/>
+    <w:lsdException w:name="Medium Grid 2 Accent 4" w:uiPriority="68"/>
+    <w:lsdException w:name="Medium Grid 3 Accent 4" w:uiPriority="69"/>
+    <w:lsdException w:name="Dark List Accent 4" w:uiPriority="70"/>
+    <w:lsdException w:name="Colorful Shading Accent 4" w:uiPriority="71"/>
+    <w:lsdException w:name="Colorful List Accent 4" w:uiPriority="72"/>
+    <w:lsdException w:name="Colorful Grid Accent 4" w:uiPriority="73"/>
+    <w:lsdException w:name="Light Shading Accent 5" w:uiPriority="60"/>
+    <w:lsdException w:name="Light List Accent 5" w:uiPriority="61"/>
+    <w:lsdException w:name="Light Grid Accent 5" w:uiPriority="62"/>
+    <w:lsdException w:name="Medium Shading 1 Accent 5" w:uiPriority="63"/>
+    <w:lsdException w:name="Medium Shading 2 Accent 5" w:uiPriority="64"/>
+    <w:lsdException w:name="Medium List 1 Accent 5" w:uiPriority="65"/>
+    <w:lsdException w:name="Medium List 2 Accent 5" w:uiPriority="66"/>
+    <w:lsdException w:name="Medium Grid 1 Accent 5" w:uiPriority="67"/>
+    <w:lsdException w:name="Medium Grid 2 Accent 5" w:uiPriority="68"/>
+    <w:lsdException w:name="Medium Grid 3 Accent 5" w:uiPriority="69"/>
+    <w:lsdException w:name="Dark List Accent 5" w:uiPriority="70"/>
+    <w:lsdException w:name="Colorful Shading Accent 5" w:uiPriority="71"/>
+    <w:lsdException w:name="Colorful List Accent 5" w:uiPriority="72"/>
+    <w:lsdException w:name="Colorful Grid Accent 5" w:uiPriority="73"/>
+    <w:lsdException w:name="Light Shading Accent 6" w:uiPriority="60"/>
+    <w:lsdException w:name="Light List Accent 6" w:uiPriority="61"/>
+    <w:lsdException w:name="Light Grid Accent 6" w:uiPriority="62"/>
+    <w:lsdException w:name="Medium Shading 1 Accent 6" w:uiPriority="63"/>
+    <w:lsdException w:name="Medium Shading 2 Accent 6" w:uiPriority="64"/>
+    <w:lsdException w:name="Medium List 1 Accent 6" w:uiPriority="65"/>
+    <w:lsdException w:name="Medium List 2 Accent 6" w:uiPriority="66"/>
+    <w:lsdException w:name="Medium Grid 1 Accent 6" w:uiPriority="67"/>
+    <w:lsdException w:name="Medium Grid 2 Accent 6" w:uiPriority="68"/>
+    <w:lsdException w:name="Medium Grid 3 Accent 6" w:uiPriority="69"/>
+    <w:lsdException w:name="Dark List Accent 6" w:uiPriority="70"/>
+    <w:lsdException w:name="Colorful Shading Accent 6" w:uiPriority="71"/>
+    <w:lsdException w:name="Colorful List Accent 6" w:uiPriority="72"/>
+    <w:lsdException w:name="Colorful Grid Accent 6" w:uiPriority="73"/>
+    <w:lsdException w:name="Subtle Emphasis" w:uiPriority="19" w:qFormat="1"/>
+    <w:lsdException w:name="Intense Emphasis" w:uiPriority="21" w:qFormat="1"/>
+    <w:lsdException w:name="Subtle Reference" w:uiPriority="31" w:qFormat="1"/>
+    <w:lsdException w:name="Intense Reference" w:uiPriority="32" w:qFormat="1"/>
+    <w:lsdException w:name="Book Title" w:uiPriority="33" w:qFormat="1"/>
+    <w:lsdException w:name="Bibliography" w:semiHidden="1" w:uiPriority="37" w:unhideWhenUsed="1"/>
+    <w:lsdException w:name="TOC Heading" w:semiHidden="1" w:uiPriority="39" w:unhideWhenUsed="1" w:qFormat="1"/>
+    <w:lsdException w:name="Plain Table 1" w:uiPriority="41"/>
+    <w:lsdException w:name="Plain Table 2" w:uiPriority="42"/>
+    <w:lsdException w:name="Plain Table 3" w:uiPriority="43"/>
+    <w:lsdException w:name="Plain Table 4" w:uiPriority="44"/>
+    <w:lsdException w:name="Plain Table 5" w:uiPriority="45"/>
+    <w:lsdException w:name="Grid Table Light" w:uiPriority="40"/>
+    <w:lsdException w:name="Grid Table 1 Light" w:uiPriority="46"/>
+    <w:lsdException w:name="Grid Table 2" w:uiPriority="47"/>
+    <w:lsdException w:name="Grid Table 3" w:uiPriority="48"/>
+    <w:lsdException w:name="Grid Table 4" w:uiPriority="49"/>
+    <w:lsdException w:name="Grid Table 5 Dark" w:uiPriority="50"/>
+    <w:lsdException w:name="Grid Table 6 Colorful" w:uiPriority="51"/>
+    <w:lsdException w:name="Grid Table 7 Colorful" w:uiPriority="52"/>
+    <w:lsdException w:name="Grid Table 1 Light Accent 1" w:uiPriority="46"/>
+    <w:lsdException w:name="Grid Table 2 Accent 1" w:uiPriority="47"/>
+    <w:lsdException w:name="Grid Table 3 Accent 1" w:uiPriority="48"/>
+    <w:lsdException w:name="Grid Table 4 Accent 1" w:uiPriority="49"/>
+    <w:lsdException w:name="Grid Table 5 Dark Accent 1" w:uiPriority="50"/>
+    <w:lsdException w:name="Grid Table 6 Colorful Accent 1" w:uiPriority="51"/>
+    <w:lsdException w:name="Grid Table 7 Colorful Accent 1" w:uiPriority="52"/>
+    <w:lsdException w:name="Grid Table 1 Light Accent 2" w:uiPriority="46"/>
+    <w:lsdException w:name="Grid Table 2 Accent 2" w:uiPriority="47"/>
+    <w:lsdException w:name="Grid Table 3 Accent 2" w:uiPriority="48"/>
+    <w:lsdException w:name="Grid Table 4 Accent 2" w:uiPriority="49"/>
+    <w:lsdException w:name="Grid Table 5 Dark Accent 2" w:uiPriority="50"/>
+    <w:lsdException w:name="Grid Table 6 Colorful Accent 2" w:uiPriority="51"/>
+    <w:lsdException w:name="Grid Table 7 Colorful Accent 2" w:uiPriority="52"/>
+    <w:lsdException w:name="Grid Table 1 Light Accent 3" w:uiPriority="46"/>
+    <w:lsdException w:name="Grid Table 2 Accent 3" w:uiPriority="47"/>
+    <w:lsdException w:name="Grid Table 3 Accent 3" w:uiPriority="48"/>
+    <w:lsdException w:name="Grid Table 4 Accent 3" w:uiPriority="49"/>
+    <w:lsdException w:name="Grid Table 5 Dark Accent 3" w:uiPriority="50"/>
+    <w:lsdException w:name="Grid Table 6 Colorful Accent 3" w:uiPriority="51"/>
+    <w:lsdException w:name="Grid Table 7 Colorful Accent 3" w:uiPriority="52"/>
+    <w:lsdException w:name="Grid Table 1 Light Accent 4" w:uiPriority="46"/>
+    <w:lsdException w:name="Grid Table 2 Accent 4" w:uiPriority="47"/>
+    <w:lsdException w:name="Grid Table 3 Accent 4" w:uiPriority="48"/>
+    <w:lsdException w:name="Grid Table 4 Accent 4" w:uiPriority="49"/>
+    <w:lsdException w:name="Grid Table 5 Dark Accent 4" w:uiPriority="50"/>
+    <w:lsdException w:name="Grid Table 6 Colorful Accent 4" w:uiPriority="51"/>
+    <w:lsdException w:name="Grid Table 7 Colorful Accent 4" w:uiPriority="52"/>
+    <w:lsdException w:name="Grid Table 1 Light Accent 5" w:uiPriority="46"/>
+    <w:lsdException w:name="Grid Table 2 Accent 5" w:uiPriority="47"/>
+    <w:lsdException w:name="Grid Table 3 Accent 5" w:uiPriority="48"/>
+    <w:lsdException w:name="Grid Table 4 Accent 5" w:uiPriority="49"/>
+    <w:lsdException w:name="Grid Table 5 Dark Accent 5" w:uiPriority="50"/>
+    <w:lsdException w:name="Grid Table 6 Colorful Accent 5" w:uiPriority="51"/>
+    <w:lsdException w:name="Grid Table 7 Colorful Accent 5" w:uiPriority="52"/>
+    <w:lsdException w:name="Grid Table 1 Light Accent 6" w:uiPriority="46"/>
+    <w:lsdException w:name="Grid Table 2 Accent 6" w:uiPriority="47"/>
+    <w:lsdException w:name="Grid Table 3 Accent 6" w:uiPriority="48"/>
+    <w:lsdException w:name="Grid Table 4 Accent 6" w:uiPriority="49"/>
+    <w:lsdException w:name="Grid Table 5 Dark Accent 6" w:uiPriority="50"/>
+    <w:lsdException w:name="Grid Table 6 Colorful Accent 6" w:uiPriority="51"/>
+    <w:lsdException w:name="Grid Table 7 Colorful Accent 6" w:uiPriority="52"/>
+    <w:lsdException w:name="List Table 1 Light" w:uiPriority="46"/>
+    <w:lsdException w:name="List Table 2" w:uiPriority="47"/>
+    <w:lsdException w:name="List Table 3" w:uiPriority="48"/>
+    <w:lsdException w:name="List Table 4" w:uiPriority="49"/>
+    <w:lsdException w:name="List Table 5 Dark" w:uiPriority="50"/>
+    <w:lsdException w:name="List Table 6 Colorful" w:uiPriority="51"/>
+    <w:lsdException w:name="List Table 7 Colorful" w:uiPriority="52"/>
+    <w:lsdException w:name="List Table 1 Light Accent 1" w:uiPriority="46"/>
+    <w:lsdException w:name="List Table 2 Accent 1" w:uiPriority="47"/>
+    <w:lsdException w:name="List Table 3 Accent 1" w:uiPriority="48"/>
+    <w:lsdException w:name="List Table 4 Accent 1" w:uiPriority="49"/>
+    <w:lsdException w:name="List Table 5 Dark Accent 1" w:uiPriority="50"/>
+    <w:lsdException w:name="List Table 6 Colorful Accent 1" w:uiPriority="51"/>
+    <w:lsdException w:name="List Table 7 Colorful Accent 1" w:uiPriority="52"/>
+    <w:lsdException w:name="List Table 1 Light Accent 2" w:uiPriority="46"/>
+    <w:lsdException w:name="List Table 2 Accent 2" w:uiPriority="47"/>
+    <w:lsdException w:name="List Table 3 Accent 2" w:uiPriority="48"/>
+    <w:lsdException w:name="List Table 4 Accent 2" w:uiPriority="49"/>
+    <w:lsdException w:name="List Table 5 Dark Accent 2" w:uiPriority="50"/>
+    <w:lsdException w:name="List Table 6 Colorful Accent 2" w:uiPriority="51"/>
+    <w:lsdException w:name="List Table 7 Colorful Accent 2" w:uiPriority="52"/>
+    <w:lsdException w:name="List Table 1 Light Accent 3" w:uiPriority="46"/>
+    <w:lsdException w:name="List Table 2 Accent 3" w:uiPriority="47"/>
+    <w:lsdException w:name="List Table 3 Accent 3" w:uiPriority="48"/>
+    <w:lsdException w:name="List Table 4 Accent 3" w:uiPriority="49"/>
+    <w:lsdException w:name="List Table 5 Dark Accent 3" w:uiPriority="50"/>
+    <w:lsdException w:name="List Table 6 Colorful Accent 3" w:uiPriority="51"/>
+    <w:lsdException w:name="List Table 7 Colorful Accent 3" w:uiPriority="52"/>
+    <w:lsdException w:name="List Table 1 Light Accent 4" w:uiPriority="46"/>
+    <w:lsdException w:name="List Table 2 Accent 4" w:uiPriority="47"/>
+    <w:lsdException w:name="List Table 3 Accent 4" w:uiPriority="48"/>
+    <w:lsdException w:name="List Table 4 Accent 4" w:uiPriority="49"/>
+    <w:lsdException w:name="List Table 5 Dark Accent 4" w:uiPriority="50"/>
+    <w:lsdException w:name="List Table 6 Colorful Accent 4" w:uiPriority="51"/>
+    <w:lsdException w:name="List Table 7 Colorful Accent 4" w:uiPriority="52"/>
+    <w:lsdException w:name="List Table 1 Light Accent 5" w:uiPriority="46"/>
+    <w:lsdException w:name="List Table 2 Accent 5" w:uiPriority="47"/>
+    <w:lsdException w:name="List Table 3 Accent 5" w:uiPriority="48"/>
+    <w:lsdException w:name="List Table 4 Accent 5" w:uiPriority="49"/>
+    <w:lsdException w:name="List Table 5 Dark Accent 5" w:uiPriority="50"/>
+    <w:lsdException w:name="List Table 6 Colorful Accent 5" w:uiPriority="51"/>
+    <w:lsdException w:name="List Table 7 Colorful Accent 5" w:uiPriority="52"/>
+    <w:lsdException w:name="List Table 1 Light Accent 6" w:uiPriority="46"/>
+    <w:lsdException w:name="List Table 2 Accent 6" w:uiPriority="47"/>
+    <w:lsdException w:name="List Table 3 Accent 6" w:uiPriority="48"/>
+    <w:lsdException w:name="List Table 4 Accent 6" w:uiPriority="49"/>
+    <w:lsdException w:name="List Table 5 Dark Accent 6" w:uiPriority="50"/>
+    <w:lsdException w:name="List Table 6 Colorful Accent 6" w:uiPriority="51"/>
+    <w:lsdException w:name="List Table 7 Colorful Accent 6" w:uiPriority="52"/>
   </w:latentStyles>
   <w:style w:type="paragraph" w:default="1" w:styleId="Normal">
     <w:name w:val="Normal"/>

</xml_diff>